<commit_message>
trying to make loadings plot in TNR, not successful
</commit_message>
<xml_diff>
--- a/PAPER_3/PCA.docx
+++ b/PAPER_3/PCA.docx
@@ -1415,7 +1415,7 @@
         </w:rPr>
         <w:t xml:space="preserve">Table </w:t>
       </w:r>
-      <w:bookmarkStart w:id="90938902-161b-4690-8fd8-9b65c41aac07" w:name="unnamed-chunk-2"/>
+      <w:bookmarkStart w:id="41b5e6ab-578f-48fc-801f-536b20e79383" w:name="unnamed-chunk-2"/>
       <w:r xmlns:w="http://schemas.openxmlformats.org/wordprocessingml/2006/main" xmlns:wp="http://schemas.openxmlformats.org/drawingml/2006/wordprocessingDrawing" xmlns:r="http://schemas.openxmlformats.org/officeDocument/2006/relationships" xmlns:w14="http://schemas.microsoft.com/office/word/2010/wordml">
         <w:rPr>
           <w:rFonts/>
@@ -1437,7 +1437,7 @@
         </w:rPr>
         <w:fldChar w:fldCharType="end" w:dirty="true"/>
       </w:r>
-      <w:bookmarkEnd w:id="90938902-161b-4690-8fd8-9b65c41aac07"/>
+      <w:bookmarkEnd w:id="41b5e6ab-578f-48fc-801f-536b20e79383"/>
       <w:r>
         <w:t xml:space="preserve">: </w:t>
       </w:r>
@@ -5562,7 +5562,7 @@
         </w:rPr>
         <w:t xml:space="preserve">Table </w:t>
       </w:r>
-      <w:bookmarkStart w:id="20247892-f029-4e13-b169-cdba0e6ee5ae" w:name="unnamed-chunk-5"/>
+      <w:bookmarkStart w:id="aa8b940e-8f41-4f6f-aa76-8027436c2af5" w:name="unnamed-chunk-5"/>
       <w:r xmlns:w="http://schemas.openxmlformats.org/wordprocessingml/2006/main" xmlns:wp="http://schemas.openxmlformats.org/drawingml/2006/wordprocessingDrawing" xmlns:r="http://schemas.openxmlformats.org/officeDocument/2006/relationships" xmlns:w14="http://schemas.microsoft.com/office/word/2010/wordml">
         <w:rPr>
           <w:rFonts/>
@@ -5584,7 +5584,7 @@
         </w:rPr>
         <w:fldChar w:fldCharType="end" w:dirty="true"/>
       </w:r>
-      <w:bookmarkEnd w:id="20247892-f029-4e13-b169-cdba0e6ee5ae"/>
+      <w:bookmarkEnd w:id="aa8b940e-8f41-4f6f-aa76-8027436c2af5"/>
       <w:r>
         <w:t xml:space="preserve">: </w:t>
       </w:r>

</xml_diff>

<commit_message>
finalizing plots with ellipses and loadings
</commit_message>
<xml_diff>
--- a/PAPER_3/PCA.docx
+++ b/PAPER_3/PCA.docx
@@ -383,366 +383,15 @@
       </w:pPr>
       <w:r>
         <w:rPr>
-          <w:rStyle w:val="CommentTok"/>
-        </w:rPr>
-        <w:t xml:space="preserve">#times new roman tables</w:t>
-      </w:r>
-      <w:r>
-        <w:br/>
-      </w:r>
-      <w:r>
-        <w:rPr>
-          <w:rStyle w:val="NormalTok"/>
-        </w:rPr>
-        <w:t xml:space="preserve">my_ft_theme </w:t>
-      </w:r>
-      <w:r>
-        <w:rPr>
-          <w:rStyle w:val="OtherTok"/>
-        </w:rPr>
-        <w:t xml:space="preserve">&lt;-</w:t>
-      </w:r>
-      <w:r>
-        <w:rPr>
-          <w:rStyle w:val="NormalTok"/>
-        </w:rPr>
-        <w:t xml:space="preserve"> </w:t>
-      </w:r>
-      <w:r>
-        <w:rPr>
-          <w:rStyle w:val="ControlFlowTok"/>
-        </w:rPr>
-        <w:t xml:space="preserve">function</w:t>
-      </w:r>
-      <w:r>
-        <w:rPr>
-          <w:rStyle w:val="NormalTok"/>
-        </w:rPr>
-        <w:t xml:space="preserve">(ft, ...) {</w:t>
-      </w:r>
-      <w:r>
-        <w:br/>
-      </w:r>
-      <w:r>
-        <w:rPr>
-          <w:rStyle w:val="NormalTok"/>
-        </w:rPr>
-        <w:t xml:space="preserve">  </w:t>
-      </w:r>
-      <w:r>
-        <w:rPr>
-          <w:rStyle w:val="CommentTok"/>
-        </w:rPr>
-        <w:t xml:space="preserve"># Remove vertical cell padding</w:t>
-      </w:r>
-      <w:r>
-        <w:br/>
-      </w:r>
-      <w:r>
-        <w:rPr>
-          <w:rStyle w:val="NormalTok"/>
-        </w:rPr>
-        <w:t xml:space="preserve">  ft </w:t>
-      </w:r>
-      <w:r>
-        <w:rPr>
-          <w:rStyle w:val="OtherTok"/>
-        </w:rPr>
-        <w:t xml:space="preserve">&lt;-</w:t>
-      </w:r>
-      <w:r>
-        <w:rPr>
-          <w:rStyle w:val="NormalTok"/>
-        </w:rPr>
-        <w:t xml:space="preserve"> </w:t>
-      </w:r>
-      <w:r>
-        <w:rPr>
           <w:rStyle w:val="FunctionTok"/>
         </w:rPr>
-        <w:t xml:space="preserve">padding</w:t>
-      </w:r>
-      <w:r>
-        <w:rPr>
-          <w:rStyle w:val="NormalTok"/>
-        </w:rPr>
-        <w:t xml:space="preserve">(ft, </w:t>
-      </w:r>
-      <w:r>
-        <w:rPr>
-          <w:rStyle w:val="AttributeTok"/>
-        </w:rPr>
-        <w:t xml:space="preserve">padding.top =</w:t>
-      </w:r>
-      <w:r>
-        <w:rPr>
-          <w:rStyle w:val="NormalTok"/>
-        </w:rPr>
-        <w:t xml:space="preserve"> </w:t>
-      </w:r>
-      <w:r>
-        <w:rPr>
-          <w:rStyle w:val="DecValTok"/>
-        </w:rPr>
-        <w:t xml:space="preserve">0</w:t>
-      </w:r>
-      <w:r>
-        <w:rPr>
-          <w:rStyle w:val="NormalTok"/>
-        </w:rPr>
-        <w:t xml:space="preserve">, </w:t>
-      </w:r>
-      <w:r>
-        <w:rPr>
-          <w:rStyle w:val="AttributeTok"/>
-        </w:rPr>
-        <w:t xml:space="preserve">padding.bottom =</w:t>
-      </w:r>
-      <w:r>
-        <w:rPr>
-          <w:rStyle w:val="NormalTok"/>
-        </w:rPr>
-        <w:t xml:space="preserve"> </w:t>
-      </w:r>
-      <w:r>
-        <w:rPr>
-          <w:rStyle w:val="DecValTok"/>
-        </w:rPr>
-        <w:t xml:space="preserve">0</w:t>
-      </w:r>
-      <w:r>
-        <w:rPr>
-          <w:rStyle w:val="NormalTok"/>
-        </w:rPr>
-        <w:t xml:space="preserve">, </w:t>
-      </w:r>
-      <w:r>
-        <w:rPr>
-          <w:rStyle w:val="AttributeTok"/>
-        </w:rPr>
-        <w:t xml:space="preserve">part =</w:t>
-      </w:r>
-      <w:r>
-        <w:rPr>
-          <w:rStyle w:val="NormalTok"/>
-        </w:rPr>
-        <w:t xml:space="preserve"> </w:t>
-      </w:r>
-      <w:r>
-        <w:rPr>
-          <w:rStyle w:val="StringTok"/>
-        </w:rPr>
-        <w:t xml:space="preserve">"all"</w:t>
-      </w:r>
-      <w:r>
-        <w:rPr>
-          <w:rStyle w:val="NormalTok"/>
-        </w:rPr>
-        <w:t xml:space="preserve">)</w:t>
-      </w:r>
-      <w:r>
-        <w:br/>
-      </w:r>
-      <w:r>
-        <w:rPr>
-          <w:rStyle w:val="NormalTok"/>
-        </w:rPr>
-        <w:t xml:space="preserve">  </w:t>
-      </w:r>
-      <w:r>
-        <w:br/>
-      </w:r>
-      <w:r>
-        <w:rPr>
-          <w:rStyle w:val="NormalTok"/>
-        </w:rPr>
-        <w:t xml:space="preserve">  </w:t>
-      </w:r>
-      <w:r>
-        <w:rPr>
-          <w:rStyle w:val="CommentTok"/>
-        </w:rPr>
-        <w:t xml:space="preserve"># Change font to TNR 11</w:t>
-      </w:r>
-      <w:r>
-        <w:br/>
-      </w:r>
-      <w:r>
-        <w:rPr>
-          <w:rStyle w:val="NormalTok"/>
-        </w:rPr>
-        <w:t xml:space="preserve">  ft </w:t>
-      </w:r>
-      <w:r>
-        <w:rPr>
-          <w:rStyle w:val="OtherTok"/>
-        </w:rPr>
-        <w:t xml:space="preserve">&lt;-</w:t>
-      </w:r>
-      <w:r>
-        <w:rPr>
-          <w:rStyle w:val="NormalTok"/>
-        </w:rPr>
-        <w:t xml:space="preserve"> </w:t>
-      </w:r>
-      <w:r>
-        <w:rPr>
-          <w:rStyle w:val="FunctionTok"/>
-        </w:rPr>
-        <w:t xml:space="preserve">font</w:t>
-      </w:r>
-      <w:r>
-        <w:rPr>
-          <w:rStyle w:val="NormalTok"/>
-        </w:rPr>
-        <w:t xml:space="preserve">(ft, </w:t>
-      </w:r>
-      <w:r>
-        <w:rPr>
-          <w:rStyle w:val="AttributeTok"/>
-        </w:rPr>
-        <w:t xml:space="preserve">fontname =</w:t>
-      </w:r>
-      <w:r>
-        <w:rPr>
-          <w:rStyle w:val="NormalTok"/>
-        </w:rPr>
-        <w:t xml:space="preserve"> </w:t>
-      </w:r>
-      <w:r>
-        <w:rPr>
-          <w:rStyle w:val="StringTok"/>
-        </w:rPr>
-        <w:t xml:space="preserve">"Times New Roman"</w:t>
-      </w:r>
-      <w:r>
-        <w:rPr>
-          <w:rStyle w:val="NormalTok"/>
-        </w:rPr>
-        <w:t xml:space="preserve">, </w:t>
-      </w:r>
-      <w:r>
-        <w:rPr>
-          <w:rStyle w:val="AttributeTok"/>
-        </w:rPr>
-        <w:t xml:space="preserve">part =</w:t>
-      </w:r>
-      <w:r>
-        <w:rPr>
-          <w:rStyle w:val="NormalTok"/>
-        </w:rPr>
-        <w:t xml:space="preserve"> </w:t>
-      </w:r>
-      <w:r>
-        <w:rPr>
-          <w:rStyle w:val="StringTok"/>
-        </w:rPr>
-        <w:t xml:space="preserve">"all"</w:t>
-      </w:r>
-      <w:r>
-        <w:rPr>
-          <w:rStyle w:val="NormalTok"/>
-        </w:rPr>
-        <w:t xml:space="preserve">)</w:t>
-      </w:r>
-      <w:r>
-        <w:br/>
-      </w:r>
-      <w:r>
-        <w:rPr>
-          <w:rStyle w:val="NormalTok"/>
-        </w:rPr>
-        <w:t xml:space="preserve">  ft </w:t>
-      </w:r>
-      <w:r>
-        <w:rPr>
-          <w:rStyle w:val="OtherTok"/>
-        </w:rPr>
-        <w:t xml:space="preserve">&lt;-</w:t>
-      </w:r>
-      <w:r>
-        <w:rPr>
-          <w:rStyle w:val="NormalTok"/>
-        </w:rPr>
-        <w:t xml:space="preserve"> </w:t>
-      </w:r>
-      <w:r>
-        <w:rPr>
-          <w:rStyle w:val="FunctionTok"/>
-        </w:rPr>
-        <w:t xml:space="preserve">fontsize</w:t>
-      </w:r>
-      <w:r>
-        <w:rPr>
-          <w:rStyle w:val="NormalTok"/>
-        </w:rPr>
-        <w:t xml:space="preserve">(ft, </w:t>
-      </w:r>
-      <w:r>
-        <w:rPr>
-          <w:rStyle w:val="AttributeTok"/>
-        </w:rPr>
-        <w:t xml:space="preserve">part =</w:t>
-      </w:r>
-      <w:r>
-        <w:rPr>
-          <w:rStyle w:val="NormalTok"/>
-        </w:rPr>
-        <w:t xml:space="preserve"> </w:t>
-      </w:r>
-      <w:r>
-        <w:rPr>
-          <w:rStyle w:val="StringTok"/>
-        </w:rPr>
-        <w:t xml:space="preserve">"all"</w:t>
-      </w:r>
-      <w:r>
-        <w:rPr>
-          <w:rStyle w:val="NormalTok"/>
-        </w:rPr>
-        <w:t xml:space="preserve">, </w:t>
-      </w:r>
-      <w:r>
-        <w:rPr>
-          <w:rStyle w:val="AttributeTok"/>
-        </w:rPr>
-        <w:t xml:space="preserve">size =</w:t>
-      </w:r>
-      <w:r>
-        <w:rPr>
-          <w:rStyle w:val="NormalTok"/>
-        </w:rPr>
-        <w:t xml:space="preserve"> </w:t>
-      </w:r>
-      <w:r>
-        <w:rPr>
-          <w:rStyle w:val="DecValTok"/>
-        </w:rPr>
-        <w:t xml:space="preserve">12</w:t>
-      </w:r>
-      <w:r>
-        <w:rPr>
-          <w:rStyle w:val="NormalTok"/>
-        </w:rPr>
-        <w:t xml:space="preserve">)</w:t>
-      </w:r>
-      <w:r>
-        <w:br/>
-      </w:r>
-      <w:r>
-        <w:rPr>
-          <w:rStyle w:val="NormalTok"/>
-        </w:rPr>
-        <w:t xml:space="preserve">  ft</w:t>
-      </w:r>
-      <w:r>
-        <w:br/>
-      </w:r>
-      <w:r>
-        <w:rPr>
-          <w:rStyle w:val="NormalTok"/>
-        </w:rPr>
-        <w:t xml:space="preserve">}</w:t>
+        <w:t xml:space="preserve">library</w:t>
+      </w:r>
+      <w:r>
+        <w:rPr>
+          <w:rStyle w:val="NormalTok"/>
+        </w:rPr>
+        <w:t xml:space="preserve">(ggrepel)</w:t>
       </w:r>
     </w:p>
     <w:p>
@@ -751,6 +400,374 @@
       </w:pPr>
       <w:r>
         <w:rPr>
+          <w:rStyle w:val="CommentTok"/>
+        </w:rPr>
+        <w:t xml:space="preserve">#times new roman tables</w:t>
+      </w:r>
+      <w:r>
+        <w:br/>
+      </w:r>
+      <w:r>
+        <w:rPr>
+          <w:rStyle w:val="NormalTok"/>
+        </w:rPr>
+        <w:t xml:space="preserve">my_ft_theme </w:t>
+      </w:r>
+      <w:r>
+        <w:rPr>
+          <w:rStyle w:val="OtherTok"/>
+        </w:rPr>
+        <w:t xml:space="preserve">&lt;-</w:t>
+      </w:r>
+      <w:r>
+        <w:rPr>
+          <w:rStyle w:val="NormalTok"/>
+        </w:rPr>
+        <w:t xml:space="preserve"> </w:t>
+      </w:r>
+      <w:r>
+        <w:rPr>
+          <w:rStyle w:val="ControlFlowTok"/>
+        </w:rPr>
+        <w:t xml:space="preserve">function</w:t>
+      </w:r>
+      <w:r>
+        <w:rPr>
+          <w:rStyle w:val="NormalTok"/>
+        </w:rPr>
+        <w:t xml:space="preserve">(ft, ...) {</w:t>
+      </w:r>
+      <w:r>
+        <w:br/>
+      </w:r>
+      <w:r>
+        <w:rPr>
+          <w:rStyle w:val="NormalTok"/>
+        </w:rPr>
+        <w:t xml:space="preserve">  </w:t>
+      </w:r>
+      <w:r>
+        <w:rPr>
+          <w:rStyle w:val="CommentTok"/>
+        </w:rPr>
+        <w:t xml:space="preserve"># Remove vertical cell padding</w:t>
+      </w:r>
+      <w:r>
+        <w:br/>
+      </w:r>
+      <w:r>
+        <w:rPr>
+          <w:rStyle w:val="NormalTok"/>
+        </w:rPr>
+        <w:t xml:space="preserve">  ft </w:t>
+      </w:r>
+      <w:r>
+        <w:rPr>
+          <w:rStyle w:val="OtherTok"/>
+        </w:rPr>
+        <w:t xml:space="preserve">&lt;-</w:t>
+      </w:r>
+      <w:r>
+        <w:rPr>
+          <w:rStyle w:val="NormalTok"/>
+        </w:rPr>
+        <w:t xml:space="preserve"> </w:t>
+      </w:r>
+      <w:r>
+        <w:rPr>
+          <w:rStyle w:val="FunctionTok"/>
+        </w:rPr>
+        <w:t xml:space="preserve">padding</w:t>
+      </w:r>
+      <w:r>
+        <w:rPr>
+          <w:rStyle w:val="NormalTok"/>
+        </w:rPr>
+        <w:t xml:space="preserve">(ft, </w:t>
+      </w:r>
+      <w:r>
+        <w:rPr>
+          <w:rStyle w:val="AttributeTok"/>
+        </w:rPr>
+        <w:t xml:space="preserve">padding.top =</w:t>
+      </w:r>
+      <w:r>
+        <w:rPr>
+          <w:rStyle w:val="NormalTok"/>
+        </w:rPr>
+        <w:t xml:space="preserve"> </w:t>
+      </w:r>
+      <w:r>
+        <w:rPr>
+          <w:rStyle w:val="DecValTok"/>
+        </w:rPr>
+        <w:t xml:space="preserve">0</w:t>
+      </w:r>
+      <w:r>
+        <w:rPr>
+          <w:rStyle w:val="NormalTok"/>
+        </w:rPr>
+        <w:t xml:space="preserve">, </w:t>
+      </w:r>
+      <w:r>
+        <w:rPr>
+          <w:rStyle w:val="AttributeTok"/>
+        </w:rPr>
+        <w:t xml:space="preserve">padding.bottom =</w:t>
+      </w:r>
+      <w:r>
+        <w:rPr>
+          <w:rStyle w:val="NormalTok"/>
+        </w:rPr>
+        <w:t xml:space="preserve"> </w:t>
+      </w:r>
+      <w:r>
+        <w:rPr>
+          <w:rStyle w:val="DecValTok"/>
+        </w:rPr>
+        <w:t xml:space="preserve">0</w:t>
+      </w:r>
+      <w:r>
+        <w:rPr>
+          <w:rStyle w:val="NormalTok"/>
+        </w:rPr>
+        <w:t xml:space="preserve">, </w:t>
+      </w:r>
+      <w:r>
+        <w:rPr>
+          <w:rStyle w:val="AttributeTok"/>
+        </w:rPr>
+        <w:t xml:space="preserve">part =</w:t>
+      </w:r>
+      <w:r>
+        <w:rPr>
+          <w:rStyle w:val="NormalTok"/>
+        </w:rPr>
+        <w:t xml:space="preserve"> </w:t>
+      </w:r>
+      <w:r>
+        <w:rPr>
+          <w:rStyle w:val="StringTok"/>
+        </w:rPr>
+        <w:t xml:space="preserve">"all"</w:t>
+      </w:r>
+      <w:r>
+        <w:rPr>
+          <w:rStyle w:val="NormalTok"/>
+        </w:rPr>
+        <w:t xml:space="preserve">)</w:t>
+      </w:r>
+      <w:r>
+        <w:br/>
+      </w:r>
+      <w:r>
+        <w:rPr>
+          <w:rStyle w:val="NormalTok"/>
+        </w:rPr>
+        <w:t xml:space="preserve">  </w:t>
+      </w:r>
+      <w:r>
+        <w:br/>
+      </w:r>
+      <w:r>
+        <w:rPr>
+          <w:rStyle w:val="NormalTok"/>
+        </w:rPr>
+        <w:t xml:space="preserve">  </w:t>
+      </w:r>
+      <w:r>
+        <w:rPr>
+          <w:rStyle w:val="CommentTok"/>
+        </w:rPr>
+        <w:t xml:space="preserve"># Change font to TNR 11</w:t>
+      </w:r>
+      <w:r>
+        <w:br/>
+      </w:r>
+      <w:r>
+        <w:rPr>
+          <w:rStyle w:val="NormalTok"/>
+        </w:rPr>
+        <w:t xml:space="preserve">  ft </w:t>
+      </w:r>
+      <w:r>
+        <w:rPr>
+          <w:rStyle w:val="OtherTok"/>
+        </w:rPr>
+        <w:t xml:space="preserve">&lt;-</w:t>
+      </w:r>
+      <w:r>
+        <w:rPr>
+          <w:rStyle w:val="NormalTok"/>
+        </w:rPr>
+        <w:t xml:space="preserve"> </w:t>
+      </w:r>
+      <w:r>
+        <w:rPr>
+          <w:rStyle w:val="FunctionTok"/>
+        </w:rPr>
+        <w:t xml:space="preserve">font</w:t>
+      </w:r>
+      <w:r>
+        <w:rPr>
+          <w:rStyle w:val="NormalTok"/>
+        </w:rPr>
+        <w:t xml:space="preserve">(ft, </w:t>
+      </w:r>
+      <w:r>
+        <w:rPr>
+          <w:rStyle w:val="AttributeTok"/>
+        </w:rPr>
+        <w:t xml:space="preserve">fontname =</w:t>
+      </w:r>
+      <w:r>
+        <w:rPr>
+          <w:rStyle w:val="NormalTok"/>
+        </w:rPr>
+        <w:t xml:space="preserve"> </w:t>
+      </w:r>
+      <w:r>
+        <w:rPr>
+          <w:rStyle w:val="StringTok"/>
+        </w:rPr>
+        <w:t xml:space="preserve">"Times New Roman"</w:t>
+      </w:r>
+      <w:r>
+        <w:rPr>
+          <w:rStyle w:val="NormalTok"/>
+        </w:rPr>
+        <w:t xml:space="preserve">, </w:t>
+      </w:r>
+      <w:r>
+        <w:rPr>
+          <w:rStyle w:val="AttributeTok"/>
+        </w:rPr>
+        <w:t xml:space="preserve">part =</w:t>
+      </w:r>
+      <w:r>
+        <w:rPr>
+          <w:rStyle w:val="NormalTok"/>
+        </w:rPr>
+        <w:t xml:space="preserve"> </w:t>
+      </w:r>
+      <w:r>
+        <w:rPr>
+          <w:rStyle w:val="StringTok"/>
+        </w:rPr>
+        <w:t xml:space="preserve">"all"</w:t>
+      </w:r>
+      <w:r>
+        <w:rPr>
+          <w:rStyle w:val="NormalTok"/>
+        </w:rPr>
+        <w:t xml:space="preserve">)</w:t>
+      </w:r>
+      <w:r>
+        <w:br/>
+      </w:r>
+      <w:r>
+        <w:rPr>
+          <w:rStyle w:val="NormalTok"/>
+        </w:rPr>
+        <w:t xml:space="preserve">  ft </w:t>
+      </w:r>
+      <w:r>
+        <w:rPr>
+          <w:rStyle w:val="OtherTok"/>
+        </w:rPr>
+        <w:t xml:space="preserve">&lt;-</w:t>
+      </w:r>
+      <w:r>
+        <w:rPr>
+          <w:rStyle w:val="NormalTok"/>
+        </w:rPr>
+        <w:t xml:space="preserve"> </w:t>
+      </w:r>
+      <w:r>
+        <w:rPr>
+          <w:rStyle w:val="FunctionTok"/>
+        </w:rPr>
+        <w:t xml:space="preserve">fontsize</w:t>
+      </w:r>
+      <w:r>
+        <w:rPr>
+          <w:rStyle w:val="NormalTok"/>
+        </w:rPr>
+        <w:t xml:space="preserve">(ft, </w:t>
+      </w:r>
+      <w:r>
+        <w:rPr>
+          <w:rStyle w:val="AttributeTok"/>
+        </w:rPr>
+        <w:t xml:space="preserve">part =</w:t>
+      </w:r>
+      <w:r>
+        <w:rPr>
+          <w:rStyle w:val="NormalTok"/>
+        </w:rPr>
+        <w:t xml:space="preserve"> </w:t>
+      </w:r>
+      <w:r>
+        <w:rPr>
+          <w:rStyle w:val="StringTok"/>
+        </w:rPr>
+        <w:t xml:space="preserve">"all"</w:t>
+      </w:r>
+      <w:r>
+        <w:rPr>
+          <w:rStyle w:val="NormalTok"/>
+        </w:rPr>
+        <w:t xml:space="preserve">, </w:t>
+      </w:r>
+      <w:r>
+        <w:rPr>
+          <w:rStyle w:val="AttributeTok"/>
+        </w:rPr>
+        <w:t xml:space="preserve">size =</w:t>
+      </w:r>
+      <w:r>
+        <w:rPr>
+          <w:rStyle w:val="NormalTok"/>
+        </w:rPr>
+        <w:t xml:space="preserve"> </w:t>
+      </w:r>
+      <w:r>
+        <w:rPr>
+          <w:rStyle w:val="DecValTok"/>
+        </w:rPr>
+        <w:t xml:space="preserve">12</w:t>
+      </w:r>
+      <w:r>
+        <w:rPr>
+          <w:rStyle w:val="NormalTok"/>
+        </w:rPr>
+        <w:t xml:space="preserve">)</w:t>
+      </w:r>
+      <w:r>
+        <w:br/>
+      </w:r>
+      <w:r>
+        <w:rPr>
+          <w:rStyle w:val="NormalTok"/>
+        </w:rPr>
+        <w:t xml:space="preserve">  ft</w:t>
+      </w:r>
+      <w:r>
+        <w:br/>
+      </w:r>
+      <w:r>
+        <w:rPr>
+          <w:rStyle w:val="NormalTok"/>
+        </w:rPr>
+        <w:t xml:space="preserve">}</w:t>
+      </w:r>
+    </w:p>
+    <w:p>
+      <w:pPr>
+        <w:pStyle w:val="SourceCode"/>
+      </w:pPr>
+      <w:r>
+        <w:rPr>
           <w:rStyle w:val="NormalTok"/>
         </w:rPr>
         <w:t xml:space="preserve">measureNAs </w:t>
@@ -1415,7 +1432,7 @@
         </w:rPr>
         <w:t xml:space="preserve">Table </w:t>
       </w:r>
-      <w:bookmarkStart w:id="41b5e6ab-578f-48fc-801f-536b20e79383" w:name="unnamed-chunk-2"/>
+      <w:bookmarkStart w:id="45d88d58-264b-4a1c-b418-ec5a65cad98e" w:name="unnamed-chunk-2"/>
       <w:r xmlns:w="http://schemas.openxmlformats.org/wordprocessingml/2006/main" xmlns:wp="http://schemas.openxmlformats.org/drawingml/2006/wordprocessingDrawing" xmlns:r="http://schemas.openxmlformats.org/officeDocument/2006/relationships" xmlns:w14="http://schemas.microsoft.com/office/word/2010/wordml">
         <w:rPr>
           <w:rFonts/>
@@ -1437,7 +1454,7 @@
         </w:rPr>
         <w:fldChar w:fldCharType="end" w:dirty="true"/>
       </w:r>
-      <w:bookmarkEnd w:id="41b5e6ab-578f-48fc-801f-536b20e79383"/>
+      <w:bookmarkEnd w:id="45d88d58-264b-4a1c-b418-ec5a65cad98e"/>
       <w:r>
         <w:t xml:space="preserve">: </w:t>
       </w:r>
@@ -5562,7 +5579,7 @@
         </w:rPr>
         <w:t xml:space="preserve">Table </w:t>
       </w:r>
-      <w:bookmarkStart w:id="aa8b940e-8f41-4f6f-aa76-8027436c2af5" w:name="unnamed-chunk-5"/>
+      <w:bookmarkStart w:id="d6805ab2-1948-47a6-b282-a31e049bd53a" w:name="unnamed-chunk-5"/>
       <w:r xmlns:w="http://schemas.openxmlformats.org/wordprocessingml/2006/main" xmlns:wp="http://schemas.openxmlformats.org/drawingml/2006/wordprocessingDrawing" xmlns:r="http://schemas.openxmlformats.org/officeDocument/2006/relationships" xmlns:w14="http://schemas.microsoft.com/office/word/2010/wordml">
         <w:rPr>
           <w:rFonts/>
@@ -5584,7 +5601,7 @@
         </w:rPr>
         <w:fldChar w:fldCharType="end" w:dirty="true"/>
       </w:r>
-      <w:bookmarkEnd w:id="aa8b940e-8f41-4f6f-aa76-8027436c2af5"/>
+      <w:bookmarkEnd w:id="d6805ab2-1948-47a6-b282-a31e049bd53a"/>
       <w:r>
         <w:t xml:space="preserve">: </w:t>
       </w:r>
@@ -15594,6 +15611,106 @@
     </w:p>
     <w:p>
       <w:pPr>
+        <w:pStyle w:val="SourceCode"/>
+      </w:pPr>
+      <w:r>
+        <w:rPr>
+          <w:rStyle w:val="FunctionTok"/>
+        </w:rPr>
+        <w:t xml:space="preserve">summary</w:t>
+      </w:r>
+      <w:r>
+        <w:rPr>
+          <w:rStyle w:val="NormalTok"/>
+        </w:rPr>
+        <w:t xml:space="preserve">(pca_res)</w:t>
+      </w:r>
+    </w:p>
+    <w:p>
+      <w:pPr>
+        <w:pStyle w:val="SourceCode"/>
+      </w:pPr>
+      <w:r>
+        <w:rPr>
+          <w:rStyle w:val="VerbatimChar"/>
+        </w:rPr>
+        <w:t xml:space="preserve">## Importance of components:</w:t>
+      </w:r>
+      <w:r>
+        <w:br/>
+      </w:r>
+      <w:r>
+        <w:rPr>
+          <w:rStyle w:val="VerbatimChar"/>
+        </w:rPr>
+        <w:t xml:space="preserve">##                           PC1    PC2    PC3     PC4     PC5     PC6     PC7</w:t>
+      </w:r>
+      <w:r>
+        <w:br/>
+      </w:r>
+      <w:r>
+        <w:rPr>
+          <w:rStyle w:val="VerbatimChar"/>
+        </w:rPr>
+        <w:t xml:space="preserve">## Standard deviation     2.1733 1.5300 1.1510 0.97598 0.85808 0.78983 0.66766</w:t>
+      </w:r>
+      <w:r>
+        <w:br/>
+      </w:r>
+      <w:r>
+        <w:rPr>
+          <w:rStyle w:val="VerbatimChar"/>
+        </w:rPr>
+        <w:t xml:space="preserve">## Proportion of Variance 0.3936 0.1951 0.1104 0.07938 0.06136 0.05199 0.03715</w:t>
+      </w:r>
+      <w:r>
+        <w:br/>
+      </w:r>
+      <w:r>
+        <w:rPr>
+          <w:rStyle w:val="VerbatimChar"/>
+        </w:rPr>
+        <w:t xml:space="preserve">## Cumulative Proportion  0.3936 0.5887 0.6991 0.77846 0.83982 0.89180 0.92895</w:t>
+      </w:r>
+      <w:r>
+        <w:br/>
+      </w:r>
+      <w:r>
+        <w:rPr>
+          <w:rStyle w:val="VerbatimChar"/>
+        </w:rPr>
+        <w:t xml:space="preserve">##                            PC8     PC9    PC10    PC11    PC12</w:t>
+      </w:r>
+      <w:r>
+        <w:br/>
+      </w:r>
+      <w:r>
+        <w:rPr>
+          <w:rStyle w:val="VerbatimChar"/>
+        </w:rPr>
+        <w:t xml:space="preserve">## Standard deviation     0.58754 0.51340 0.34403 0.27476 0.22356</w:t>
+      </w:r>
+      <w:r>
+        <w:br/>
+      </w:r>
+      <w:r>
+        <w:rPr>
+          <w:rStyle w:val="VerbatimChar"/>
+        </w:rPr>
+        <w:t xml:space="preserve">## Proportion of Variance 0.02877 0.02197 0.00986 0.00629 0.00416</w:t>
+      </w:r>
+      <w:r>
+        <w:br/>
+      </w:r>
+      <w:r>
+        <w:rPr>
+          <w:rStyle w:val="VerbatimChar"/>
+        </w:rPr>
+        <w:t xml:space="preserve">## Cumulative Proportion  0.95772 0.97968 0.98954 0.99584 1.00000</w:t>
+      </w:r>
+    </w:p>
+    <w:p>
+      <w:pPr>
         <w:pStyle w:val="FirstParagraph"/>
       </w:pPr>
       <w:r>
@@ -15736,7 +15853,7 @@
         <w:rPr>
           <w:rStyle w:val="DecValTok"/>
         </w:rPr>
-        <w:t xml:space="preserve">3</w:t>
+        <w:t xml:space="preserve">6</w:t>
       </w:r>
       <w:r>
         <w:rPr>
@@ -15761,6 +15878,21 @@
       </w:r>
       <w:r>
         <w:rPr>
+          <w:rStyle w:val="CommentTok"/>
+        </w:rPr>
+        <w:t xml:space="preserve">#geom_text_repel()+</w:t>
+      </w:r>
+      <w:r>
+        <w:br/>
+      </w:r>
+      <w:r>
+        <w:rPr>
+          <w:rStyle w:val="NormalTok"/>
+        </w:rPr>
+        <w:t xml:space="preserve">  </w:t>
+      </w:r>
+      <w:r>
+        <w:rPr>
           <w:rStyle w:val="FunctionTok"/>
         </w:rPr>
         <w:t xml:space="preserve">geom_hline</w:t>
@@ -15919,7 +16051,31 @@
         <w:rPr>
           <w:rStyle w:val="NormalTok"/>
         </w:rPr>
-        <w:t xml:space="preserve">() </w:t>
+        <w:t xml:space="preserve">(</w:t>
+      </w:r>
+      <w:r>
+        <w:rPr>
+          <w:rStyle w:val="AttributeTok"/>
+        </w:rPr>
+        <w:t xml:space="preserve">base_size =</w:t>
+      </w:r>
+      <w:r>
+        <w:rPr>
+          <w:rStyle w:val="NormalTok"/>
+        </w:rPr>
+        <w:t xml:space="preserve"> </w:t>
+      </w:r>
+      <w:r>
+        <w:rPr>
+          <w:rStyle w:val="DecValTok"/>
+        </w:rPr>
+        <w:t xml:space="preserve">24</w:t>
+      </w:r>
+      <w:r>
+        <w:rPr>
+          <w:rStyle w:val="NormalTok"/>
+        </w:rPr>
+        <w:t xml:space="preserve">) </w:t>
       </w:r>
       <w:r>
         <w:rPr>
@@ -16030,7 +16186,7 @@
         <w:rPr>
           <w:rStyle w:val="StringTok"/>
         </w:rPr>
-        <w:t xml:space="preserve">"PC2 (18.83%)"</w:t>
+        <w:t xml:space="preserve">"PC2 (19.51%)"</w:t>
       </w:r>
       <w:r>
         <w:rPr>
@@ -16057,7 +16213,7 @@
         <w:rPr>
           <w:rStyle w:val="StringTok"/>
         </w:rPr>
-        <w:t xml:space="preserve">"PC1 (38.4%)"</w:t>
+        <w:t xml:space="preserve">"PC1 (39.36%)"</w:t>
       </w:r>
       <w:r>
         <w:rPr>
@@ -16085,6 +16241,39 @@
           <w:rStyle w:val="StringTok"/>
         </w:rPr>
         <w:t xml:space="preserve">"PCA plot"</w:t>
+      </w:r>
+      <w:r>
+        <w:rPr>
+          <w:rStyle w:val="NormalTok"/>
+        </w:rPr>
+        <w:t xml:space="preserve">,</w:t>
+      </w:r>
+      <w:r>
+        <w:br/>
+      </w:r>
+      <w:r>
+        <w:rPr>
+          <w:rStyle w:val="NormalTok"/>
+        </w:rPr>
+        <w:t xml:space="preserve">       </w:t>
+      </w:r>
+      <w:r>
+        <w:rPr>
+          <w:rStyle w:val="AttributeTok"/>
+        </w:rPr>
+        <w:t xml:space="preserve">subtitle =</w:t>
+      </w:r>
+      <w:r>
+        <w:rPr>
+          <w:rStyle w:val="NormalTok"/>
+        </w:rPr>
+        <w:t xml:space="preserve"> </w:t>
+      </w:r>
+      <w:r>
+        <w:rPr>
+          <w:rStyle w:val="StringTok"/>
+        </w:rPr>
+        <w:t xml:space="preserve">"with factor loadings"</w:t>
       </w:r>
       <w:r>
         <w:rPr>
@@ -16107,7 +16296,7 @@
               <a:graphicData uri="http://schemas.openxmlformats.org/drawingml/2006/picture">
                 <pic:pic>
                   <pic:nvPicPr>
-                    <pic:cNvPr descr="PCA_files/figure-docx/unnamed-chunk-11-1.png" id="35" name="Picture"/>
+                    <pic:cNvPr descr="PCA_files/figure-docx/unnamed-chunk-12-1.png" id="35" name="Picture"/>
                     <pic:cNvPicPr>
                       <a:picLocks noChangeArrowheads="1" noChangeAspect="1"/>
                     </pic:cNvPicPr>
@@ -16146,8 +16335,394 @@
       </w:pPr>
       <w:r>
         <w:rPr>
+          <w:rStyle w:val="NormalTok"/>
+        </w:rPr>
+        <w:t xml:space="preserve">PCAdata_full</w:t>
+      </w:r>
+      <w:r>
+        <w:rPr>
+          <w:rStyle w:val="SpecialCharTok"/>
+        </w:rPr>
+        <w:t xml:space="preserve">$</w:t>
+      </w:r>
+      <w:r>
+        <w:rPr>
+          <w:rStyle w:val="NormalTok"/>
+        </w:rPr>
+        <w:t xml:space="preserve">race_eth </w:t>
+      </w:r>
+      <w:r>
+        <w:rPr>
+          <w:rStyle w:val="OtherTok"/>
+        </w:rPr>
+        <w:t xml:space="preserve">&lt;-</w:t>
+      </w:r>
+      <w:r>
+        <w:rPr>
+          <w:rStyle w:val="NormalTok"/>
+        </w:rPr>
+        <w:t xml:space="preserve"> </w:t>
+      </w:r>
+      <w:r>
+        <w:rPr>
           <w:rStyle w:val="FunctionTok"/>
         </w:rPr>
+        <w:t xml:space="preserve">as.factor</w:t>
+      </w:r>
+      <w:r>
+        <w:rPr>
+          <w:rStyle w:val="NormalTok"/>
+        </w:rPr>
+        <w:t xml:space="preserve">(PCAdata_full</w:t>
+      </w:r>
+      <w:r>
+        <w:rPr>
+          <w:rStyle w:val="SpecialCharTok"/>
+        </w:rPr>
+        <w:t xml:space="preserve">$</w:t>
+      </w:r>
+      <w:r>
+        <w:rPr>
+          <w:rStyle w:val="NormalTok"/>
+        </w:rPr>
+        <w:t xml:space="preserve">race_eth)</w:t>
+      </w:r>
+      <w:r>
+        <w:br/>
+      </w:r>
+      <w:r>
+        <w:rPr>
+          <w:rStyle w:val="NormalTok"/>
+        </w:rPr>
+        <w:t xml:space="preserve">PCAdata_full</w:t>
+      </w:r>
+      <w:r>
+        <w:rPr>
+          <w:rStyle w:val="SpecialCharTok"/>
+        </w:rPr>
+        <w:t xml:space="preserve">$</w:t>
+      </w:r>
+      <w:r>
+        <w:rPr>
+          <w:rStyle w:val="NormalTok"/>
+        </w:rPr>
+        <w:t xml:space="preserve">gender </w:t>
+      </w:r>
+      <w:r>
+        <w:rPr>
+          <w:rStyle w:val="OtherTok"/>
+        </w:rPr>
+        <w:t xml:space="preserve">&lt;-</w:t>
+      </w:r>
+      <w:r>
+        <w:rPr>
+          <w:rStyle w:val="NormalTok"/>
+        </w:rPr>
+        <w:t xml:space="preserve"> </w:t>
+      </w:r>
+      <w:r>
+        <w:rPr>
+          <w:rStyle w:val="FunctionTok"/>
+        </w:rPr>
+        <w:t xml:space="preserve">as.factor</w:t>
+      </w:r>
+      <w:r>
+        <w:rPr>
+          <w:rStyle w:val="NormalTok"/>
+        </w:rPr>
+        <w:t xml:space="preserve">(PCAdata_full</w:t>
+      </w:r>
+      <w:r>
+        <w:rPr>
+          <w:rStyle w:val="SpecialCharTok"/>
+        </w:rPr>
+        <w:t xml:space="preserve">$</w:t>
+      </w:r>
+      <w:r>
+        <w:rPr>
+          <w:rStyle w:val="NormalTok"/>
+        </w:rPr>
+        <w:t xml:space="preserve">gender)</w:t>
+      </w:r>
+      <w:r>
+        <w:br/>
+      </w:r>
+      <w:r>
+        <w:rPr>
+          <w:rStyle w:val="NormalTok"/>
+        </w:rPr>
+        <w:t xml:space="preserve">PCAdata_full</w:t>
+      </w:r>
+      <w:r>
+        <w:rPr>
+          <w:rStyle w:val="SpecialCharTok"/>
+        </w:rPr>
+        <w:t xml:space="preserve">$</w:t>
+      </w:r>
+      <w:r>
+        <w:rPr>
+          <w:rStyle w:val="NormalTok"/>
+        </w:rPr>
+        <w:t xml:space="preserve">age_group </w:t>
+      </w:r>
+      <w:r>
+        <w:rPr>
+          <w:rStyle w:val="OtherTok"/>
+        </w:rPr>
+        <w:t xml:space="preserve">&lt;-</w:t>
+      </w:r>
+      <w:r>
+        <w:rPr>
+          <w:rStyle w:val="NormalTok"/>
+        </w:rPr>
+        <w:t xml:space="preserve"> </w:t>
+      </w:r>
+      <w:r>
+        <w:rPr>
+          <w:rStyle w:val="FunctionTok"/>
+        </w:rPr>
+        <w:t xml:space="preserve">as.factor</w:t>
+      </w:r>
+      <w:r>
+        <w:rPr>
+          <w:rStyle w:val="NormalTok"/>
+        </w:rPr>
+        <w:t xml:space="preserve">(PCAdata_full</w:t>
+      </w:r>
+      <w:r>
+        <w:rPr>
+          <w:rStyle w:val="SpecialCharTok"/>
+        </w:rPr>
+        <w:t xml:space="preserve">$</w:t>
+      </w:r>
+      <w:r>
+        <w:rPr>
+          <w:rStyle w:val="NormalTok"/>
+        </w:rPr>
+        <w:t xml:space="preserve">age_group)</w:t>
+      </w:r>
+    </w:p>
+    <w:p>
+      <w:pPr>
+        <w:pStyle w:val="SourceCode"/>
+      </w:pPr>
+      <w:r>
+        <w:rPr>
+          <w:rStyle w:val="NormalTok"/>
+        </w:rPr>
+        <w:t xml:space="preserve">PCAdata_race_eth </w:t>
+      </w:r>
+      <w:r>
+        <w:rPr>
+          <w:rStyle w:val="OtherTok"/>
+        </w:rPr>
+        <w:t xml:space="preserve">&lt;-</w:t>
+      </w:r>
+      <w:r>
+        <w:rPr>
+          <w:rStyle w:val="NormalTok"/>
+        </w:rPr>
+        <w:t xml:space="preserve"> PCAdata_full</w:t>
+      </w:r>
+      <w:r>
+        <w:br/>
+      </w:r>
+      <w:r>
+        <w:br/>
+      </w:r>
+      <w:r>
+        <w:rPr>
+          <w:rStyle w:val="NormalTok"/>
+        </w:rPr>
+        <w:t xml:space="preserve">PCAdata_race_eth</w:t>
+      </w:r>
+      <w:r>
+        <w:rPr>
+          <w:rStyle w:val="SpecialCharTok"/>
+        </w:rPr>
+        <w:t xml:space="preserve">$</w:t>
+      </w:r>
+      <w:r>
+        <w:rPr>
+          <w:rStyle w:val="NormalTok"/>
+        </w:rPr>
+        <w:t xml:space="preserve">race_eth </w:t>
+      </w:r>
+      <w:r>
+        <w:rPr>
+          <w:rStyle w:val="OtherTok"/>
+        </w:rPr>
+        <w:t xml:space="preserve">&lt;-</w:t>
+      </w:r>
+      <w:r>
+        <w:rPr>
+          <w:rStyle w:val="NormalTok"/>
+        </w:rPr>
+        <w:t xml:space="preserve">  </w:t>
+      </w:r>
+      <w:r>
+        <w:br/>
+      </w:r>
+      <w:r>
+        <w:rPr>
+          <w:rStyle w:val="NormalTok"/>
+        </w:rPr>
+        <w:t xml:space="preserve">  </w:t>
+      </w:r>
+      <w:r>
+        <w:rPr>
+          <w:rStyle w:val="FunctionTok"/>
+        </w:rPr>
+        <w:t xml:space="preserve">recode_factor</w:t>
+      </w:r>
+      <w:r>
+        <w:rPr>
+          <w:rStyle w:val="NormalTok"/>
+        </w:rPr>
+        <w:t xml:space="preserve">(PCAdata_race_eth</w:t>
+      </w:r>
+      <w:r>
+        <w:rPr>
+          <w:rStyle w:val="SpecialCharTok"/>
+        </w:rPr>
+        <w:t xml:space="preserve">$</w:t>
+      </w:r>
+      <w:r>
+        <w:rPr>
+          <w:rStyle w:val="NormalTok"/>
+        </w:rPr>
+        <w:t xml:space="preserve">race_eth, </w:t>
+      </w:r>
+      <w:r>
+        <w:rPr>
+          <w:rStyle w:val="StringTok"/>
+        </w:rPr>
+        <w:t xml:space="preserve">'AIAN'</w:t>
+      </w:r>
+      <w:r>
+        <w:rPr>
+          <w:rStyle w:val="OtherTok"/>
+        </w:rPr>
+        <w:t xml:space="preserve">=</w:t>
+      </w:r>
+      <w:r>
+        <w:rPr>
+          <w:rStyle w:val="NormalTok"/>
+        </w:rPr>
+        <w:t xml:space="preserve"> </w:t>
+      </w:r>
+      <w:r>
+        <w:rPr>
+          <w:rStyle w:val="StringTok"/>
+        </w:rPr>
+        <w:t xml:space="preserve">"Other"</w:t>
+      </w:r>
+      <w:r>
+        <w:rPr>
+          <w:rStyle w:val="NormalTok"/>
+        </w:rPr>
+        <w:t xml:space="preserve">,</w:t>
+      </w:r>
+      <w:r>
+        <w:br/>
+      </w:r>
+      <w:r>
+        <w:rPr>
+          <w:rStyle w:val="NormalTok"/>
+        </w:rPr>
+        <w:t xml:space="preserve">                </w:t>
+      </w:r>
+      <w:r>
+        <w:rPr>
+          <w:rStyle w:val="StringTok"/>
+        </w:rPr>
+        <w:t xml:space="preserve">'NHOPI'</w:t>
+      </w:r>
+      <w:r>
+        <w:rPr>
+          <w:rStyle w:val="NormalTok"/>
+        </w:rPr>
+        <w:t xml:space="preserve"> </w:t>
+      </w:r>
+      <w:r>
+        <w:rPr>
+          <w:rStyle w:val="OtherTok"/>
+        </w:rPr>
+        <w:t xml:space="preserve">=</w:t>
+      </w:r>
+      <w:r>
+        <w:rPr>
+          <w:rStyle w:val="NormalTok"/>
+        </w:rPr>
+        <w:t xml:space="preserve"> </w:t>
+      </w:r>
+      <w:r>
+        <w:rPr>
+          <w:rStyle w:val="StringTok"/>
+        </w:rPr>
+        <w:t xml:space="preserve">"Other"</w:t>
+      </w:r>
+      <w:r>
+        <w:rPr>
+          <w:rStyle w:val="NormalTok"/>
+        </w:rPr>
+        <w:t xml:space="preserve">,</w:t>
+      </w:r>
+      <w:r>
+        <w:br/>
+      </w:r>
+      <w:r>
+        <w:rPr>
+          <w:rStyle w:val="NormalTok"/>
+        </w:rPr>
+        <w:t xml:space="preserve">                </w:t>
+      </w:r>
+      <w:r>
+        <w:rPr>
+          <w:rStyle w:val="StringTok"/>
+        </w:rPr>
+        <w:t xml:space="preserve">'PTNS'</w:t>
+      </w:r>
+      <w:r>
+        <w:rPr>
+          <w:rStyle w:val="NormalTok"/>
+        </w:rPr>
+        <w:t xml:space="preserve"> </w:t>
+      </w:r>
+      <w:r>
+        <w:rPr>
+          <w:rStyle w:val="OtherTok"/>
+        </w:rPr>
+        <w:t xml:space="preserve">=</w:t>
+      </w:r>
+      <w:r>
+        <w:rPr>
+          <w:rStyle w:val="NormalTok"/>
+        </w:rPr>
+        <w:t xml:space="preserve"> </w:t>
+      </w:r>
+      <w:r>
+        <w:rPr>
+          <w:rStyle w:val="StringTok"/>
+        </w:rPr>
+        <w:t xml:space="preserve">"Other"</w:t>
+      </w:r>
+      <w:r>
+        <w:rPr>
+          <w:rStyle w:val="NormalTok"/>
+        </w:rPr>
+        <w:t xml:space="preserve">)</w:t>
+      </w:r>
+      <w:r>
+        <w:br/>
+      </w:r>
+      <w:r>
+        <w:br/>
+      </w:r>
+      <w:r>
+        <w:rPr>
+          <w:rStyle w:val="FunctionTok"/>
+        </w:rPr>
         <w:t xml:space="preserve">autoplot</w:t>
       </w:r>
       <w:r>
@@ -16166,7 +16741,7 @@
         <w:rPr>
           <w:rStyle w:val="NormalTok"/>
         </w:rPr>
-        <w:t xml:space="preserve">PCAdata_full, </w:t>
+        <w:t xml:space="preserve">PCAdata_race_eth, </w:t>
       </w:r>
       <w:r>
         <w:rPr>
@@ -16361,7 +16936,31 @@
         <w:rPr>
           <w:rStyle w:val="NormalTok"/>
         </w:rPr>
-        <w:t xml:space="preserve">() </w:t>
+        <w:t xml:space="preserve">(</w:t>
+      </w:r>
+      <w:r>
+        <w:rPr>
+          <w:rStyle w:val="AttributeTok"/>
+        </w:rPr>
+        <w:t xml:space="preserve">base_size =</w:t>
+      </w:r>
+      <w:r>
+        <w:rPr>
+          <w:rStyle w:val="NormalTok"/>
+        </w:rPr>
+        <w:t xml:space="preserve"> </w:t>
+      </w:r>
+      <w:r>
+        <w:rPr>
+          <w:rStyle w:val="DecValTok"/>
+        </w:rPr>
+        <w:t xml:space="preserve">24</w:t>
+      </w:r>
+      <w:r>
+        <w:rPr>
+          <w:rStyle w:val="NormalTok"/>
+        </w:rPr>
+        <w:t xml:space="preserve">) </w:t>
       </w:r>
       <w:r>
         <w:rPr>
@@ -16448,6 +17047,174 @@
         <w:rPr>
           <w:rStyle w:val="FunctionTok"/>
         </w:rPr>
+        <w:t xml:space="preserve">stat_ellipse</w:t>
+      </w:r>
+      <w:r>
+        <w:rPr>
+          <w:rStyle w:val="NormalTok"/>
+        </w:rPr>
+        <w:t xml:space="preserve">(</w:t>
+      </w:r>
+      <w:r>
+        <w:rPr>
+          <w:rStyle w:val="AttributeTok"/>
+        </w:rPr>
+        <w:t xml:space="preserve">geom=</w:t>
+      </w:r>
+      <w:r>
+        <w:rPr>
+          <w:rStyle w:val="StringTok"/>
+        </w:rPr>
+        <w:t xml:space="preserve">"polygon"</w:t>
+      </w:r>
+      <w:r>
+        <w:rPr>
+          <w:rStyle w:val="NormalTok"/>
+        </w:rPr>
+        <w:t xml:space="preserve">, </w:t>
+      </w:r>
+      <w:r>
+        <w:rPr>
+          <w:rStyle w:val="FunctionTok"/>
+        </w:rPr>
+        <w:t xml:space="preserve">aes</w:t>
+      </w:r>
+      <w:r>
+        <w:rPr>
+          <w:rStyle w:val="NormalTok"/>
+        </w:rPr>
+        <w:t xml:space="preserve">(</w:t>
+      </w:r>
+      <w:r>
+        <w:rPr>
+          <w:rStyle w:val="AttributeTok"/>
+        </w:rPr>
+        <w:t xml:space="preserve">fill =</w:t>
+      </w:r>
+      <w:r>
+        <w:rPr>
+          <w:rStyle w:val="NormalTok"/>
+        </w:rPr>
+        <w:t xml:space="preserve"> race_eth), </w:t>
+      </w:r>
+      <w:r>
+        <w:br/>
+      </w:r>
+      <w:r>
+        <w:rPr>
+          <w:rStyle w:val="NormalTok"/>
+        </w:rPr>
+        <w:t xml:space="preserve">               </w:t>
+      </w:r>
+      <w:r>
+        <w:rPr>
+          <w:rStyle w:val="AttributeTok"/>
+        </w:rPr>
+        <w:t xml:space="preserve">alpha =</w:t>
+      </w:r>
+      <w:r>
+        <w:rPr>
+          <w:rStyle w:val="NormalTok"/>
+        </w:rPr>
+        <w:t xml:space="preserve"> </w:t>
+      </w:r>
+      <w:r>
+        <w:rPr>
+          <w:rStyle w:val="FloatTok"/>
+        </w:rPr>
+        <w:t xml:space="preserve">0.2</w:t>
+      </w:r>
+      <w:r>
+        <w:rPr>
+          <w:rStyle w:val="NormalTok"/>
+        </w:rPr>
+        <w:t xml:space="preserve">, </w:t>
+      </w:r>
+      <w:r>
+        <w:br/>
+      </w:r>
+      <w:r>
+        <w:rPr>
+          <w:rStyle w:val="NormalTok"/>
+        </w:rPr>
+        <w:t xml:space="preserve">               </w:t>
+      </w:r>
+      <w:r>
+        <w:rPr>
+          <w:rStyle w:val="AttributeTok"/>
+        </w:rPr>
+        <w:t xml:space="preserve">show.legend =</w:t>
+      </w:r>
+      <w:r>
+        <w:rPr>
+          <w:rStyle w:val="NormalTok"/>
+        </w:rPr>
+        <w:t xml:space="preserve"> </w:t>
+      </w:r>
+      <w:r>
+        <w:rPr>
+          <w:rStyle w:val="ConstantTok"/>
+        </w:rPr>
+        <w:t xml:space="preserve">FALSE</w:t>
+      </w:r>
+      <w:r>
+        <w:rPr>
+          <w:rStyle w:val="NormalTok"/>
+        </w:rPr>
+        <w:t xml:space="preserve">,</w:t>
+      </w:r>
+      <w:r>
+        <w:br/>
+      </w:r>
+      <w:r>
+        <w:rPr>
+          <w:rStyle w:val="NormalTok"/>
+        </w:rPr>
+        <w:t xml:space="preserve">               </w:t>
+      </w:r>
+      <w:r>
+        <w:rPr>
+          <w:rStyle w:val="AttributeTok"/>
+        </w:rPr>
+        <w:t xml:space="preserve">level =</w:t>
+      </w:r>
+      <w:r>
+        <w:rPr>
+          <w:rStyle w:val="NormalTok"/>
+        </w:rPr>
+        <w:t xml:space="preserve"> </w:t>
+      </w:r>
+      <w:r>
+        <w:rPr>
+          <w:rStyle w:val="FloatTok"/>
+        </w:rPr>
+        <w:t xml:space="preserve">0.95</w:t>
+      </w:r>
+      <w:r>
+        <w:rPr>
+          <w:rStyle w:val="NormalTok"/>
+        </w:rPr>
+        <w:t xml:space="preserve">) </w:t>
+      </w:r>
+      <w:r>
+        <w:rPr>
+          <w:rStyle w:val="SpecialCharTok"/>
+        </w:rPr>
+        <w:t xml:space="preserve">+</w:t>
+      </w:r>
+      <w:r>
+        <w:br/>
+      </w:r>
+      <w:r>
+        <w:rPr>
+          <w:rStyle w:val="NormalTok"/>
+        </w:rPr>
+        <w:t xml:space="preserve">  </w:t>
+      </w:r>
+      <w:r>
+        <w:rPr>
+          <w:rStyle w:val="FunctionTok"/>
+        </w:rPr>
         <w:t xml:space="preserve">labs</w:t>
       </w:r>
       <w:r>
@@ -16466,7 +17233,7 @@
         <w:rPr>
           <w:rStyle w:val="StringTok"/>
         </w:rPr>
-        <w:t xml:space="preserve">"PC2 (18.83%)"</w:t>
+        <w:t xml:space="preserve">"PC2 (19.51%)"</w:t>
       </w:r>
       <w:r>
         <w:rPr>
@@ -16493,7 +17260,7 @@
         <w:rPr>
           <w:rStyle w:val="StringTok"/>
         </w:rPr>
-        <w:t xml:space="preserve">"PC1 (38.4%)"</w:t>
+        <w:t xml:space="preserve">"PC1 (39.36%)"</w:t>
       </w:r>
       <w:r>
         <w:rPr>
@@ -16575,14 +17342,14 @@
       <w:r>
         <w:drawing>
           <wp:inline>
-            <wp:extent cx="5334000" cy="3333750"/>
+            <wp:extent cx="5334000" cy="2963333"/>
             <wp:effectExtent b="0" l="0" r="0" t="0"/>
             <wp:docPr descr="" title="" id="37" name="Picture"/>
             <a:graphic>
               <a:graphicData uri="http://schemas.openxmlformats.org/drawingml/2006/picture">
                 <pic:pic>
                   <pic:nvPicPr>
-                    <pic:cNvPr descr="PCA_files/figure-docx/unnamed-chunk-12-1.png" id="38" name="Picture"/>
+                    <pic:cNvPr descr="PCA_files/figure-docx/unnamed-chunk-14-1.png" id="38" name="Picture"/>
                     <pic:cNvPicPr>
                       <a:picLocks noChangeArrowheads="1" noChangeAspect="1"/>
                     </pic:cNvPicPr>
@@ -16596,7 +17363,7 @@
                   <pic:spPr bwMode="auto">
                     <a:xfrm>
                       <a:off x="0" y="0"/>
-                      <a:ext cx="5334000" cy="3333750"/>
+                      <a:ext cx="5334000" cy="2963333"/>
                     </a:xfrm>
                     <a:prstGeom prst="rect">
                       <a:avLst/>
@@ -16641,7 +17408,7 @@
         <w:rPr>
           <w:rStyle w:val="NormalTok"/>
         </w:rPr>
-        <w:t xml:space="preserve">PCAdata_full, </w:t>
+        <w:t xml:space="preserve">PCAdata_race_eth, </w:t>
       </w:r>
       <w:r>
         <w:rPr>
@@ -16950,7 +17717,31 @@
         <w:rPr>
           <w:rStyle w:val="NormalTok"/>
         </w:rPr>
-        <w:t xml:space="preserve">() </w:t>
+        <w:t xml:space="preserve">(</w:t>
+      </w:r>
+      <w:r>
+        <w:rPr>
+          <w:rStyle w:val="AttributeTok"/>
+        </w:rPr>
+        <w:t xml:space="preserve">base_size =</w:t>
+      </w:r>
+      <w:r>
+        <w:rPr>
+          <w:rStyle w:val="NormalTok"/>
+        </w:rPr>
+        <w:t xml:space="preserve"> </w:t>
+      </w:r>
+      <w:r>
+        <w:rPr>
+          <w:rStyle w:val="DecValTok"/>
+        </w:rPr>
+        <w:t xml:space="preserve">24</w:t>
+      </w:r>
+      <w:r>
+        <w:rPr>
+          <w:rStyle w:val="NormalTok"/>
+        </w:rPr>
+        <w:t xml:space="preserve">) </w:t>
       </w:r>
       <w:r>
         <w:rPr>
@@ -17037,6 +17828,174 @@
         <w:rPr>
           <w:rStyle w:val="FunctionTok"/>
         </w:rPr>
+        <w:t xml:space="preserve">stat_ellipse</w:t>
+      </w:r>
+      <w:r>
+        <w:rPr>
+          <w:rStyle w:val="NormalTok"/>
+        </w:rPr>
+        <w:t xml:space="preserve">(</w:t>
+      </w:r>
+      <w:r>
+        <w:rPr>
+          <w:rStyle w:val="AttributeTok"/>
+        </w:rPr>
+        <w:t xml:space="preserve">geom=</w:t>
+      </w:r>
+      <w:r>
+        <w:rPr>
+          <w:rStyle w:val="StringTok"/>
+        </w:rPr>
+        <w:t xml:space="preserve">"polygon"</w:t>
+      </w:r>
+      <w:r>
+        <w:rPr>
+          <w:rStyle w:val="NormalTok"/>
+        </w:rPr>
+        <w:t xml:space="preserve">, </w:t>
+      </w:r>
+      <w:r>
+        <w:rPr>
+          <w:rStyle w:val="FunctionTok"/>
+        </w:rPr>
+        <w:t xml:space="preserve">aes</w:t>
+      </w:r>
+      <w:r>
+        <w:rPr>
+          <w:rStyle w:val="NormalTok"/>
+        </w:rPr>
+        <w:t xml:space="preserve">(</w:t>
+      </w:r>
+      <w:r>
+        <w:rPr>
+          <w:rStyle w:val="AttributeTok"/>
+        </w:rPr>
+        <w:t xml:space="preserve">fill =</w:t>
+      </w:r>
+      <w:r>
+        <w:rPr>
+          <w:rStyle w:val="NormalTok"/>
+        </w:rPr>
+        <w:t xml:space="preserve"> race_eth), </w:t>
+      </w:r>
+      <w:r>
+        <w:br/>
+      </w:r>
+      <w:r>
+        <w:rPr>
+          <w:rStyle w:val="NormalTok"/>
+        </w:rPr>
+        <w:t xml:space="preserve">               </w:t>
+      </w:r>
+      <w:r>
+        <w:rPr>
+          <w:rStyle w:val="AttributeTok"/>
+        </w:rPr>
+        <w:t xml:space="preserve">alpha =</w:t>
+      </w:r>
+      <w:r>
+        <w:rPr>
+          <w:rStyle w:val="NormalTok"/>
+        </w:rPr>
+        <w:t xml:space="preserve"> </w:t>
+      </w:r>
+      <w:r>
+        <w:rPr>
+          <w:rStyle w:val="FloatTok"/>
+        </w:rPr>
+        <w:t xml:space="preserve">0.2</w:t>
+      </w:r>
+      <w:r>
+        <w:rPr>
+          <w:rStyle w:val="NormalTok"/>
+        </w:rPr>
+        <w:t xml:space="preserve">, </w:t>
+      </w:r>
+      <w:r>
+        <w:br/>
+      </w:r>
+      <w:r>
+        <w:rPr>
+          <w:rStyle w:val="NormalTok"/>
+        </w:rPr>
+        <w:t xml:space="preserve">               </w:t>
+      </w:r>
+      <w:r>
+        <w:rPr>
+          <w:rStyle w:val="AttributeTok"/>
+        </w:rPr>
+        <w:t xml:space="preserve">show.legend =</w:t>
+      </w:r>
+      <w:r>
+        <w:rPr>
+          <w:rStyle w:val="NormalTok"/>
+        </w:rPr>
+        <w:t xml:space="preserve"> </w:t>
+      </w:r>
+      <w:r>
+        <w:rPr>
+          <w:rStyle w:val="ConstantTok"/>
+        </w:rPr>
+        <w:t xml:space="preserve">FALSE</w:t>
+      </w:r>
+      <w:r>
+        <w:rPr>
+          <w:rStyle w:val="NormalTok"/>
+        </w:rPr>
+        <w:t xml:space="preserve">,</w:t>
+      </w:r>
+      <w:r>
+        <w:br/>
+      </w:r>
+      <w:r>
+        <w:rPr>
+          <w:rStyle w:val="NormalTok"/>
+        </w:rPr>
+        <w:t xml:space="preserve">               </w:t>
+      </w:r>
+      <w:r>
+        <w:rPr>
+          <w:rStyle w:val="AttributeTok"/>
+        </w:rPr>
+        <w:t xml:space="preserve">level =</w:t>
+      </w:r>
+      <w:r>
+        <w:rPr>
+          <w:rStyle w:val="NormalTok"/>
+        </w:rPr>
+        <w:t xml:space="preserve"> </w:t>
+      </w:r>
+      <w:r>
+        <w:rPr>
+          <w:rStyle w:val="FloatTok"/>
+        </w:rPr>
+        <w:t xml:space="preserve">0.95</w:t>
+      </w:r>
+      <w:r>
+        <w:rPr>
+          <w:rStyle w:val="NormalTok"/>
+        </w:rPr>
+        <w:t xml:space="preserve">) </w:t>
+      </w:r>
+      <w:r>
+        <w:rPr>
+          <w:rStyle w:val="SpecialCharTok"/>
+        </w:rPr>
+        <w:t xml:space="preserve">+</w:t>
+      </w:r>
+      <w:r>
+        <w:br/>
+      </w:r>
+      <w:r>
+        <w:rPr>
+          <w:rStyle w:val="NormalTok"/>
+        </w:rPr>
+        <w:t xml:space="preserve">  </w:t>
+      </w:r>
+      <w:r>
+        <w:rPr>
+          <w:rStyle w:val="FunctionTok"/>
+        </w:rPr>
         <w:t xml:space="preserve">labs</w:t>
       </w:r>
       <w:r>
@@ -17055,7 +18014,7 @@
         <w:rPr>
           <w:rStyle w:val="StringTok"/>
         </w:rPr>
-        <w:t xml:space="preserve">"PC2 (18.83%)"</w:t>
+        <w:t xml:space="preserve">"PC2 (19.51%)"</w:t>
       </w:r>
       <w:r>
         <w:rPr>
@@ -17082,7 +18041,7 @@
         <w:rPr>
           <w:rStyle w:val="StringTok"/>
         </w:rPr>
-        <w:t xml:space="preserve">"PC1 (38.4%)"</w:t>
+        <w:t xml:space="preserve">"PC1 (39.36%)"</w:t>
       </w:r>
       <w:r>
         <w:rPr>
@@ -17197,14 +18156,14 @@
       <w:r>
         <w:drawing>
           <wp:inline>
-            <wp:extent cx="5334000" cy="3333750"/>
+            <wp:extent cx="5334000" cy="2963333"/>
             <wp:effectExtent b="0" l="0" r="0" t="0"/>
             <wp:docPr descr="" title="" id="40" name="Picture"/>
             <a:graphic>
               <a:graphicData uri="http://schemas.openxmlformats.org/drawingml/2006/picture">
                 <pic:pic>
                   <pic:nvPicPr>
-                    <pic:cNvPr descr="PCA_files/figure-docx/unnamed-chunk-13-1.png" id="41" name="Picture"/>
+                    <pic:cNvPr descr="PCA_files/figure-docx/unnamed-chunk-15-1.png" id="41" name="Picture"/>
                     <pic:cNvPicPr>
                       <a:picLocks noChangeArrowheads="1" noChangeAspect="1"/>
                     </pic:cNvPicPr>
@@ -17218,7 +18177,7 @@
                   <pic:spPr bwMode="auto">
                     <a:xfrm>
                       <a:off x="0" y="0"/>
-                      <a:ext cx="5334000" cy="3333750"/>
+                      <a:ext cx="5334000" cy="2963333"/>
                     </a:xfrm>
                     <a:prstGeom prst="rect">
                       <a:avLst/>
@@ -17263,8 +18222,215 @@
       </w:pPr>
       <w:r>
         <w:rPr>
+          <w:rStyle w:val="NormalTok"/>
+        </w:rPr>
+        <w:t xml:space="preserve">PCAdata_gender </w:t>
+      </w:r>
+      <w:r>
+        <w:rPr>
+          <w:rStyle w:val="OtherTok"/>
+        </w:rPr>
+        <w:t xml:space="preserve">&lt;-</w:t>
+      </w:r>
+      <w:r>
+        <w:rPr>
+          <w:rStyle w:val="NormalTok"/>
+        </w:rPr>
+        <w:t xml:space="preserve"> PCAdata_full</w:t>
+      </w:r>
+      <w:r>
+        <w:br/>
+      </w:r>
+      <w:r>
+        <w:br/>
+      </w:r>
+      <w:r>
+        <w:rPr>
+          <w:rStyle w:val="NormalTok"/>
+        </w:rPr>
+        <w:t xml:space="preserve">PCAdata_gender</w:t>
+      </w:r>
+      <w:r>
+        <w:rPr>
+          <w:rStyle w:val="SpecialCharTok"/>
+        </w:rPr>
+        <w:t xml:space="preserve">$</w:t>
+      </w:r>
+      <w:r>
+        <w:rPr>
+          <w:rStyle w:val="NormalTok"/>
+        </w:rPr>
+        <w:t xml:space="preserve">gender </w:t>
+      </w:r>
+      <w:r>
+        <w:rPr>
+          <w:rStyle w:val="OtherTok"/>
+        </w:rPr>
+        <w:t xml:space="preserve">&lt;-</w:t>
+      </w:r>
+      <w:r>
+        <w:br/>
+      </w:r>
+      <w:r>
+        <w:rPr>
+          <w:rStyle w:val="NormalTok"/>
+        </w:rPr>
+        <w:t xml:space="preserve">  </w:t>
+      </w:r>
+      <w:r>
+        <w:rPr>
           <w:rStyle w:val="FunctionTok"/>
         </w:rPr>
+        <w:t xml:space="preserve">recode_factor</w:t>
+      </w:r>
+      <w:r>
+        <w:rPr>
+          <w:rStyle w:val="NormalTok"/>
+        </w:rPr>
+        <w:t xml:space="preserve">(PCAdata_gender</w:t>
+      </w:r>
+      <w:r>
+        <w:rPr>
+          <w:rStyle w:val="SpecialCharTok"/>
+        </w:rPr>
+        <w:t xml:space="preserve">$</w:t>
+      </w:r>
+      <w:r>
+        <w:rPr>
+          <w:rStyle w:val="NormalTok"/>
+        </w:rPr>
+        <w:t xml:space="preserve">gender, </w:t>
+      </w:r>
+      <w:r>
+        <w:rPr>
+          <w:rStyle w:val="StringTok"/>
+        </w:rPr>
+        <w:t xml:space="preserve">'Female'</w:t>
+      </w:r>
+      <w:r>
+        <w:rPr>
+          <w:rStyle w:val="OtherTok"/>
+        </w:rPr>
+        <w:t xml:space="preserve">=</w:t>
+      </w:r>
+      <w:r>
+        <w:rPr>
+          <w:rStyle w:val="NormalTok"/>
+        </w:rPr>
+        <w:t xml:space="preserve"> </w:t>
+      </w:r>
+      <w:r>
+        <w:rPr>
+          <w:rStyle w:val="StringTok"/>
+        </w:rPr>
+        <w:t xml:space="preserve">"Female/Other"</w:t>
+      </w:r>
+      <w:r>
+        <w:rPr>
+          <w:rStyle w:val="NormalTok"/>
+        </w:rPr>
+        <w:t xml:space="preserve">,</w:t>
+      </w:r>
+      <w:r>
+        <w:br/>
+      </w:r>
+      <w:r>
+        <w:rPr>
+          <w:rStyle w:val="NormalTok"/>
+        </w:rPr>
+        <w:t xml:space="preserve">                </w:t>
+      </w:r>
+      <w:r>
+        <w:rPr>
+          <w:rStyle w:val="StringTok"/>
+        </w:rPr>
+        <w:t xml:space="preserve">'Prefer not to say'</w:t>
+      </w:r>
+      <w:r>
+        <w:rPr>
+          <w:rStyle w:val="NormalTok"/>
+        </w:rPr>
+        <w:t xml:space="preserve"> </w:t>
+      </w:r>
+      <w:r>
+        <w:rPr>
+          <w:rStyle w:val="OtherTok"/>
+        </w:rPr>
+        <w:t xml:space="preserve">=</w:t>
+      </w:r>
+      <w:r>
+        <w:rPr>
+          <w:rStyle w:val="NormalTok"/>
+        </w:rPr>
+        <w:t xml:space="preserve"> </w:t>
+      </w:r>
+      <w:r>
+        <w:rPr>
+          <w:rStyle w:val="StringTok"/>
+        </w:rPr>
+        <w:t xml:space="preserve">"Female/Other"</w:t>
+      </w:r>
+      <w:r>
+        <w:rPr>
+          <w:rStyle w:val="NormalTok"/>
+        </w:rPr>
+        <w:t xml:space="preserve">,</w:t>
+      </w:r>
+      <w:r>
+        <w:br/>
+      </w:r>
+      <w:r>
+        <w:rPr>
+          <w:rStyle w:val="NormalTok"/>
+        </w:rPr>
+        <w:t xml:space="preserve">                </w:t>
+      </w:r>
+      <w:r>
+        <w:rPr>
+          <w:rStyle w:val="StringTok"/>
+        </w:rPr>
+        <w:t xml:space="preserve">'Non-binary or Other'</w:t>
+      </w:r>
+      <w:r>
+        <w:rPr>
+          <w:rStyle w:val="NormalTok"/>
+        </w:rPr>
+        <w:t xml:space="preserve"> </w:t>
+      </w:r>
+      <w:r>
+        <w:rPr>
+          <w:rStyle w:val="OtherTok"/>
+        </w:rPr>
+        <w:t xml:space="preserve">=</w:t>
+      </w:r>
+      <w:r>
+        <w:rPr>
+          <w:rStyle w:val="NormalTok"/>
+        </w:rPr>
+        <w:t xml:space="preserve"> </w:t>
+      </w:r>
+      <w:r>
+        <w:rPr>
+          <w:rStyle w:val="StringTok"/>
+        </w:rPr>
+        <w:t xml:space="preserve">"Female/Other"</w:t>
+      </w:r>
+      <w:r>
+        <w:rPr>
+          <w:rStyle w:val="NormalTok"/>
+        </w:rPr>
+        <w:t xml:space="preserve">)</w:t>
+      </w:r>
+      <w:r>
+        <w:br/>
+      </w:r>
+      <w:r>
+        <w:br/>
+      </w:r>
+      <w:r>
+        <w:rPr>
+          <w:rStyle w:val="FunctionTok"/>
+        </w:rPr>
         <w:t xml:space="preserve">autoplot</w:t>
       </w:r>
       <w:r>
@@ -17283,7 +18449,7 @@
         <w:rPr>
           <w:rStyle w:val="NormalTok"/>
         </w:rPr>
-        <w:t xml:space="preserve">PCAdata_full, </w:t>
+        <w:t xml:space="preserve">PCAdata_gender, </w:t>
       </w:r>
       <w:r>
         <w:rPr>
@@ -17478,7 +18644,31 @@
         <w:rPr>
           <w:rStyle w:val="NormalTok"/>
         </w:rPr>
-        <w:t xml:space="preserve">() </w:t>
+        <w:t xml:space="preserve">(</w:t>
+      </w:r>
+      <w:r>
+        <w:rPr>
+          <w:rStyle w:val="AttributeTok"/>
+        </w:rPr>
+        <w:t xml:space="preserve">base_size =</w:t>
+      </w:r>
+      <w:r>
+        <w:rPr>
+          <w:rStyle w:val="NormalTok"/>
+        </w:rPr>
+        <w:t xml:space="preserve"> </w:t>
+      </w:r>
+      <w:r>
+        <w:rPr>
+          <w:rStyle w:val="DecValTok"/>
+        </w:rPr>
+        <w:t xml:space="preserve">24</w:t>
+      </w:r>
+      <w:r>
+        <w:rPr>
+          <w:rStyle w:val="NormalTok"/>
+        </w:rPr>
+        <w:t xml:space="preserve">) </w:t>
       </w:r>
       <w:r>
         <w:rPr>
@@ -17493,6 +18683,15 @@
         <w:t xml:space="preserve"> </w:t>
       </w:r>
       <w:r>
+        <w:br/>
+      </w:r>
+      <w:r>
+        <w:rPr>
+          <w:rStyle w:val="NormalTok"/>
+        </w:rPr>
+        <w:t xml:space="preserve">  </w:t>
+      </w:r>
+      <w:r>
         <w:rPr>
           <w:rStyle w:val="FunctionTok"/>
         </w:rPr>
@@ -17565,7 +18764,7 @@
         <w:rPr>
           <w:rStyle w:val="FunctionTok"/>
         </w:rPr>
-        <w:t xml:space="preserve">labs</w:t>
+        <w:t xml:space="preserve">stat_ellipse</w:t>
       </w:r>
       <w:r>
         <w:rPr>
@@ -17577,13 +18776,103 @@
         <w:rPr>
           <w:rStyle w:val="AttributeTok"/>
         </w:rPr>
-        <w:t xml:space="preserve">y=</w:t>
+        <w:t xml:space="preserve">geom=</w:t>
       </w:r>
       <w:r>
         <w:rPr>
           <w:rStyle w:val="StringTok"/>
         </w:rPr>
-        <w:t xml:space="preserve">"PC2 (18.83%)"</w:t>
+        <w:t xml:space="preserve">"polygon"</w:t>
+      </w:r>
+      <w:r>
+        <w:rPr>
+          <w:rStyle w:val="NormalTok"/>
+        </w:rPr>
+        <w:t xml:space="preserve">, </w:t>
+      </w:r>
+      <w:r>
+        <w:rPr>
+          <w:rStyle w:val="FunctionTok"/>
+        </w:rPr>
+        <w:t xml:space="preserve">aes</w:t>
+      </w:r>
+      <w:r>
+        <w:rPr>
+          <w:rStyle w:val="NormalTok"/>
+        </w:rPr>
+        <w:t xml:space="preserve">(</w:t>
+      </w:r>
+      <w:r>
+        <w:rPr>
+          <w:rStyle w:val="AttributeTok"/>
+        </w:rPr>
+        <w:t xml:space="preserve">fill =</w:t>
+      </w:r>
+      <w:r>
+        <w:rPr>
+          <w:rStyle w:val="NormalTok"/>
+        </w:rPr>
+        <w:t xml:space="preserve"> gender), </w:t>
+      </w:r>
+      <w:r>
+        <w:br/>
+      </w:r>
+      <w:r>
+        <w:rPr>
+          <w:rStyle w:val="NormalTok"/>
+        </w:rPr>
+        <w:t xml:space="preserve">               </w:t>
+      </w:r>
+      <w:r>
+        <w:rPr>
+          <w:rStyle w:val="AttributeTok"/>
+        </w:rPr>
+        <w:t xml:space="preserve">alpha =</w:t>
+      </w:r>
+      <w:r>
+        <w:rPr>
+          <w:rStyle w:val="NormalTok"/>
+        </w:rPr>
+        <w:t xml:space="preserve"> </w:t>
+      </w:r>
+      <w:r>
+        <w:rPr>
+          <w:rStyle w:val="FloatTok"/>
+        </w:rPr>
+        <w:t xml:space="preserve">0.2</w:t>
+      </w:r>
+      <w:r>
+        <w:rPr>
+          <w:rStyle w:val="NormalTok"/>
+        </w:rPr>
+        <w:t xml:space="preserve">, </w:t>
+      </w:r>
+      <w:r>
+        <w:br/>
+      </w:r>
+      <w:r>
+        <w:rPr>
+          <w:rStyle w:val="NormalTok"/>
+        </w:rPr>
+        <w:t xml:space="preserve">               </w:t>
+      </w:r>
+      <w:r>
+        <w:rPr>
+          <w:rStyle w:val="AttributeTok"/>
+        </w:rPr>
+        <w:t xml:space="preserve">show.legend =</w:t>
+      </w:r>
+      <w:r>
+        <w:rPr>
+          <w:rStyle w:val="NormalTok"/>
+        </w:rPr>
+        <w:t xml:space="preserve"> </w:t>
+      </w:r>
+      <w:r>
+        <w:rPr>
+          <w:rStyle w:val="ConstantTok"/>
+        </w:rPr>
+        <w:t xml:space="preserve">FALSE</w:t>
       </w:r>
       <w:r>
         <w:rPr>
@@ -17598,40 +18887,13 @@
         <w:rPr>
           <w:rStyle w:val="NormalTok"/>
         </w:rPr>
-        <w:t xml:space="preserve">       </w:t>
+        <w:t xml:space="preserve">               </w:t>
       </w:r>
       <w:r>
         <w:rPr>
           <w:rStyle w:val="AttributeTok"/>
         </w:rPr>
-        <w:t xml:space="preserve">x=</w:t>
-      </w:r>
-      <w:r>
-        <w:rPr>
-          <w:rStyle w:val="StringTok"/>
-        </w:rPr>
-        <w:t xml:space="preserve">"PC1 (38.4%)"</w:t>
-      </w:r>
-      <w:r>
-        <w:rPr>
-          <w:rStyle w:val="NormalTok"/>
-        </w:rPr>
-        <w:t xml:space="preserve">,</w:t>
-      </w:r>
-      <w:r>
-        <w:br/>
-      </w:r>
-      <w:r>
-        <w:rPr>
-          <w:rStyle w:val="NormalTok"/>
-        </w:rPr>
-        <w:t xml:space="preserve">       </w:t>
-      </w:r>
-      <w:r>
-        <w:rPr>
-          <w:rStyle w:val="AttributeTok"/>
-        </w:rPr>
-        <w:t xml:space="preserve">title =</w:t>
+        <w:t xml:space="preserve">level =</w:t>
       </w:r>
       <w:r>
         <w:rPr>
@@ -17641,42 +18903,9 @@
       </w:r>
       <w:r>
         <w:rPr>
-          <w:rStyle w:val="StringTok"/>
-        </w:rPr>
-        <w:t xml:space="preserve">"All Genders PCA plot"</w:t>
-      </w:r>
-      <w:r>
-        <w:rPr>
-          <w:rStyle w:val="NormalTok"/>
-        </w:rPr>
-        <w:t xml:space="preserve">,</w:t>
-      </w:r>
-      <w:r>
-        <w:br/>
-      </w:r>
-      <w:r>
-        <w:rPr>
-          <w:rStyle w:val="NormalTok"/>
-        </w:rPr>
-        <w:t xml:space="preserve">       </w:t>
-      </w:r>
-      <w:r>
-        <w:rPr>
-          <w:rStyle w:val="AttributeTok"/>
-        </w:rPr>
-        <w:t xml:space="preserve">color =</w:t>
-      </w:r>
-      <w:r>
-        <w:rPr>
-          <w:rStyle w:val="NormalTok"/>
-        </w:rPr>
-        <w:t xml:space="preserve"> </w:t>
-      </w:r>
-      <w:r>
-        <w:rPr>
-          <w:rStyle w:val="StringTok"/>
-        </w:rPr>
-        <w:t xml:space="preserve">"Gender"</w:t>
+          <w:rStyle w:val="FloatTok"/>
+        </w:rPr>
+        <w:t xml:space="preserve">0.95</w:t>
       </w:r>
       <w:r>
         <w:rPr>
@@ -17692,14 +18921,14 @@
       <w:r>
         <w:drawing>
           <wp:inline>
-            <wp:extent cx="5334000" cy="3333750"/>
+            <wp:extent cx="5334000" cy="2963333"/>
             <wp:effectExtent b="0" l="0" r="0" t="0"/>
             <wp:docPr descr="" title="" id="43" name="Picture"/>
             <a:graphic>
               <a:graphicData uri="http://schemas.openxmlformats.org/drawingml/2006/picture">
                 <pic:pic>
                   <pic:nvPicPr>
-                    <pic:cNvPr descr="PCA_files/figure-docx/unnamed-chunk-14-1.png" id="44" name="Picture"/>
+                    <pic:cNvPr descr="PCA_files/figure-docx/unnamed-chunk-16-1.png" id="44" name="Picture"/>
                     <pic:cNvPicPr>
                       <a:picLocks noChangeArrowheads="1" noChangeAspect="1"/>
                     </pic:cNvPicPr>
@@ -17713,7 +18942,7 @@
                   <pic:spPr bwMode="auto">
                     <a:xfrm>
                       <a:off x="0" y="0"/>
-                      <a:ext cx="5334000" cy="3333750"/>
+                      <a:ext cx="5334000" cy="2963333"/>
                     </a:xfrm>
                     <a:prstGeom prst="rect">
                       <a:avLst/>
@@ -17738,8 +18967,270 @@
       </w:pPr>
       <w:r>
         <w:rPr>
+          <w:rStyle w:val="NormalTok"/>
+        </w:rPr>
+        <w:t xml:space="preserve">  </w:t>
+      </w:r>
+      <w:r>
+        <w:rPr>
           <w:rStyle w:val="FunctionTok"/>
         </w:rPr>
+        <w:t xml:space="preserve">labs</w:t>
+      </w:r>
+      <w:r>
+        <w:rPr>
+          <w:rStyle w:val="NormalTok"/>
+        </w:rPr>
+        <w:t xml:space="preserve">(</w:t>
+      </w:r>
+      <w:r>
+        <w:rPr>
+          <w:rStyle w:val="AttributeTok"/>
+        </w:rPr>
+        <w:t xml:space="preserve">y=</w:t>
+      </w:r>
+      <w:r>
+        <w:rPr>
+          <w:rStyle w:val="StringTok"/>
+        </w:rPr>
+        <w:t xml:space="preserve">"PC2 (19.51%)"</w:t>
+      </w:r>
+      <w:r>
+        <w:rPr>
+          <w:rStyle w:val="NormalTok"/>
+        </w:rPr>
+        <w:t xml:space="preserve">,</w:t>
+      </w:r>
+      <w:r>
+        <w:br/>
+      </w:r>
+      <w:r>
+        <w:rPr>
+          <w:rStyle w:val="NormalTok"/>
+        </w:rPr>
+        <w:t xml:space="preserve">       </w:t>
+      </w:r>
+      <w:r>
+        <w:rPr>
+          <w:rStyle w:val="AttributeTok"/>
+        </w:rPr>
+        <w:t xml:space="preserve">x=</w:t>
+      </w:r>
+      <w:r>
+        <w:rPr>
+          <w:rStyle w:val="StringTok"/>
+        </w:rPr>
+        <w:t xml:space="preserve">"PC1 (39.36%)"</w:t>
+      </w:r>
+      <w:r>
+        <w:rPr>
+          <w:rStyle w:val="NormalTok"/>
+        </w:rPr>
+        <w:t xml:space="preserve">,</w:t>
+      </w:r>
+      <w:r>
+        <w:br/>
+      </w:r>
+      <w:r>
+        <w:rPr>
+          <w:rStyle w:val="NormalTok"/>
+        </w:rPr>
+        <w:t xml:space="preserve">       </w:t>
+      </w:r>
+      <w:r>
+        <w:rPr>
+          <w:rStyle w:val="AttributeTok"/>
+        </w:rPr>
+        <w:t xml:space="preserve">title =</w:t>
+      </w:r>
+      <w:r>
+        <w:rPr>
+          <w:rStyle w:val="NormalTok"/>
+        </w:rPr>
+        <w:t xml:space="preserve"> </w:t>
+      </w:r>
+      <w:r>
+        <w:rPr>
+          <w:rStyle w:val="StringTok"/>
+        </w:rPr>
+        <w:t xml:space="preserve">"All Genders PCA plot"</w:t>
+      </w:r>
+      <w:r>
+        <w:rPr>
+          <w:rStyle w:val="NormalTok"/>
+        </w:rPr>
+        <w:t xml:space="preserve">,</w:t>
+      </w:r>
+      <w:r>
+        <w:br/>
+      </w:r>
+      <w:r>
+        <w:rPr>
+          <w:rStyle w:val="NormalTok"/>
+        </w:rPr>
+        <w:t xml:space="preserve">       </w:t>
+      </w:r>
+      <w:r>
+        <w:rPr>
+          <w:rStyle w:val="AttributeTok"/>
+        </w:rPr>
+        <w:t xml:space="preserve">color =</w:t>
+      </w:r>
+      <w:r>
+        <w:rPr>
+          <w:rStyle w:val="NormalTok"/>
+        </w:rPr>
+        <w:t xml:space="preserve"> </w:t>
+      </w:r>
+      <w:r>
+        <w:rPr>
+          <w:rStyle w:val="StringTok"/>
+        </w:rPr>
+        <w:t xml:space="preserve">"Gender"</w:t>
+      </w:r>
+      <w:r>
+        <w:rPr>
+          <w:rStyle w:val="NormalTok"/>
+        </w:rPr>
+        <w:t xml:space="preserve">)</w:t>
+      </w:r>
+    </w:p>
+    <w:p>
+      <w:pPr>
+        <w:pStyle w:val="SourceCode"/>
+      </w:pPr>
+      <w:r>
+        <w:rPr>
+          <w:rStyle w:val="VerbatimChar"/>
+        </w:rPr>
+        <w:t xml:space="preserve">## $y</w:t>
+      </w:r>
+      <w:r>
+        <w:br/>
+      </w:r>
+      <w:r>
+        <w:rPr>
+          <w:rStyle w:val="VerbatimChar"/>
+        </w:rPr>
+        <w:t xml:space="preserve">## [1] "PC2 (19.51%)"</w:t>
+      </w:r>
+      <w:r>
+        <w:br/>
+      </w:r>
+      <w:r>
+        <w:rPr>
+          <w:rStyle w:val="VerbatimChar"/>
+        </w:rPr>
+        <w:t xml:space="preserve">## </w:t>
+      </w:r>
+      <w:r>
+        <w:br/>
+      </w:r>
+      <w:r>
+        <w:rPr>
+          <w:rStyle w:val="VerbatimChar"/>
+        </w:rPr>
+        <w:t xml:space="preserve">## $x</w:t>
+      </w:r>
+      <w:r>
+        <w:br/>
+      </w:r>
+      <w:r>
+        <w:rPr>
+          <w:rStyle w:val="VerbatimChar"/>
+        </w:rPr>
+        <w:t xml:space="preserve">## [1] "PC1 (39.36%)"</w:t>
+      </w:r>
+      <w:r>
+        <w:br/>
+      </w:r>
+      <w:r>
+        <w:rPr>
+          <w:rStyle w:val="VerbatimChar"/>
+        </w:rPr>
+        <w:t xml:space="preserve">## </w:t>
+      </w:r>
+      <w:r>
+        <w:br/>
+      </w:r>
+      <w:r>
+        <w:rPr>
+          <w:rStyle w:val="VerbatimChar"/>
+        </w:rPr>
+        <w:t xml:space="preserve">## $colour</w:t>
+      </w:r>
+      <w:r>
+        <w:br/>
+      </w:r>
+      <w:r>
+        <w:rPr>
+          <w:rStyle w:val="VerbatimChar"/>
+        </w:rPr>
+        <w:t xml:space="preserve">## [1] "Gender"</w:t>
+      </w:r>
+      <w:r>
+        <w:br/>
+      </w:r>
+      <w:r>
+        <w:rPr>
+          <w:rStyle w:val="VerbatimChar"/>
+        </w:rPr>
+        <w:t xml:space="preserve">## </w:t>
+      </w:r>
+      <w:r>
+        <w:br/>
+      </w:r>
+      <w:r>
+        <w:rPr>
+          <w:rStyle w:val="VerbatimChar"/>
+        </w:rPr>
+        <w:t xml:space="preserve">## $title</w:t>
+      </w:r>
+      <w:r>
+        <w:br/>
+      </w:r>
+      <w:r>
+        <w:rPr>
+          <w:rStyle w:val="VerbatimChar"/>
+        </w:rPr>
+        <w:t xml:space="preserve">## [1] "All Genders PCA plot"</w:t>
+      </w:r>
+      <w:r>
+        <w:br/>
+      </w:r>
+      <w:r>
+        <w:rPr>
+          <w:rStyle w:val="VerbatimChar"/>
+        </w:rPr>
+        <w:t xml:space="preserve">## </w:t>
+      </w:r>
+      <w:r>
+        <w:br/>
+      </w:r>
+      <w:r>
+        <w:rPr>
+          <w:rStyle w:val="VerbatimChar"/>
+        </w:rPr>
+        <w:t xml:space="preserve">## attr(,"class")</w:t>
+      </w:r>
+      <w:r>
+        <w:br/>
+      </w:r>
+      <w:r>
+        <w:rPr>
+          <w:rStyle w:val="VerbatimChar"/>
+        </w:rPr>
+        <w:t xml:space="preserve">## [1] "labels"</w:t>
+      </w:r>
+    </w:p>
+    <w:p>
+      <w:pPr>
+        <w:pStyle w:val="SourceCode"/>
+      </w:pPr>
+      <w:r>
+        <w:rPr>
+          <w:rStyle w:val="FunctionTok"/>
+        </w:rPr>
         <w:t xml:space="preserve">autoplot</w:t>
       </w:r>
       <w:r>
@@ -17758,7 +19249,7 @@
         <w:rPr>
           <w:rStyle w:val="NormalTok"/>
         </w:rPr>
-        <w:t xml:space="preserve">PCAdata_full, </w:t>
+        <w:t xml:space="preserve">PCAdata_gender, </w:t>
       </w:r>
       <w:r>
         <w:rPr>
@@ -18067,7 +19558,31 @@
         <w:rPr>
           <w:rStyle w:val="NormalTok"/>
         </w:rPr>
-        <w:t xml:space="preserve">() </w:t>
+        <w:t xml:space="preserve">(</w:t>
+      </w:r>
+      <w:r>
+        <w:rPr>
+          <w:rStyle w:val="AttributeTok"/>
+        </w:rPr>
+        <w:t xml:space="preserve">base_size =</w:t>
+      </w:r>
+      <w:r>
+        <w:rPr>
+          <w:rStyle w:val="NormalTok"/>
+        </w:rPr>
+        <w:t xml:space="preserve"> </w:t>
+      </w:r>
+      <w:r>
+        <w:rPr>
+          <w:rStyle w:val="DecValTok"/>
+        </w:rPr>
+        <w:t xml:space="preserve">24</w:t>
+      </w:r>
+      <w:r>
+        <w:rPr>
+          <w:rStyle w:val="NormalTok"/>
+        </w:rPr>
+        <w:t xml:space="preserve">) </w:t>
       </w:r>
       <w:r>
         <w:rPr>
@@ -18154,7 +19669,7 @@
         <w:rPr>
           <w:rStyle w:val="FunctionTok"/>
         </w:rPr>
-        <w:t xml:space="preserve">labs</w:t>
+        <w:t xml:space="preserve">stat_ellipse</w:t>
       </w:r>
       <w:r>
         <w:rPr>
@@ -18166,13 +19681,103 @@
         <w:rPr>
           <w:rStyle w:val="AttributeTok"/>
         </w:rPr>
-        <w:t xml:space="preserve">y=</w:t>
+        <w:t xml:space="preserve">geom=</w:t>
       </w:r>
       <w:r>
         <w:rPr>
           <w:rStyle w:val="StringTok"/>
         </w:rPr>
-        <w:t xml:space="preserve">"PC2 (18.83%)"</w:t>
+        <w:t xml:space="preserve">"polygon"</w:t>
+      </w:r>
+      <w:r>
+        <w:rPr>
+          <w:rStyle w:val="NormalTok"/>
+        </w:rPr>
+        <w:t xml:space="preserve">, </w:t>
+      </w:r>
+      <w:r>
+        <w:rPr>
+          <w:rStyle w:val="FunctionTok"/>
+        </w:rPr>
+        <w:t xml:space="preserve">aes</w:t>
+      </w:r>
+      <w:r>
+        <w:rPr>
+          <w:rStyle w:val="NormalTok"/>
+        </w:rPr>
+        <w:t xml:space="preserve">(</w:t>
+      </w:r>
+      <w:r>
+        <w:rPr>
+          <w:rStyle w:val="AttributeTok"/>
+        </w:rPr>
+        <w:t xml:space="preserve">fill =</w:t>
+      </w:r>
+      <w:r>
+        <w:rPr>
+          <w:rStyle w:val="NormalTok"/>
+        </w:rPr>
+        <w:t xml:space="preserve"> gender), </w:t>
+      </w:r>
+      <w:r>
+        <w:br/>
+      </w:r>
+      <w:r>
+        <w:rPr>
+          <w:rStyle w:val="NormalTok"/>
+        </w:rPr>
+        <w:t xml:space="preserve">               </w:t>
+      </w:r>
+      <w:r>
+        <w:rPr>
+          <w:rStyle w:val="AttributeTok"/>
+        </w:rPr>
+        <w:t xml:space="preserve">alpha =</w:t>
+      </w:r>
+      <w:r>
+        <w:rPr>
+          <w:rStyle w:val="NormalTok"/>
+        </w:rPr>
+        <w:t xml:space="preserve"> </w:t>
+      </w:r>
+      <w:r>
+        <w:rPr>
+          <w:rStyle w:val="FloatTok"/>
+        </w:rPr>
+        <w:t xml:space="preserve">0.2</w:t>
+      </w:r>
+      <w:r>
+        <w:rPr>
+          <w:rStyle w:val="NormalTok"/>
+        </w:rPr>
+        <w:t xml:space="preserve">, </w:t>
+      </w:r>
+      <w:r>
+        <w:br/>
+      </w:r>
+      <w:r>
+        <w:rPr>
+          <w:rStyle w:val="NormalTok"/>
+        </w:rPr>
+        <w:t xml:space="preserve">               </w:t>
+      </w:r>
+      <w:r>
+        <w:rPr>
+          <w:rStyle w:val="AttributeTok"/>
+        </w:rPr>
+        <w:t xml:space="preserve">show.legend =</w:t>
+      </w:r>
+      <w:r>
+        <w:rPr>
+          <w:rStyle w:val="NormalTok"/>
+        </w:rPr>
+        <w:t xml:space="preserve"> </w:t>
+      </w:r>
+      <w:r>
+        <w:rPr>
+          <w:rStyle w:val="ConstantTok"/>
+        </w:rPr>
+        <w:t xml:space="preserve">FALSE</w:t>
       </w:r>
       <w:r>
         <w:rPr>
@@ -18187,40 +19792,13 @@
         <w:rPr>
           <w:rStyle w:val="NormalTok"/>
         </w:rPr>
-        <w:t xml:space="preserve">       </w:t>
+        <w:t xml:space="preserve">               </w:t>
       </w:r>
       <w:r>
         <w:rPr>
           <w:rStyle w:val="AttributeTok"/>
         </w:rPr>
-        <w:t xml:space="preserve">x=</w:t>
-      </w:r>
-      <w:r>
-        <w:rPr>
-          <w:rStyle w:val="StringTok"/>
-        </w:rPr>
-        <w:t xml:space="preserve">"PC1 (38.4%)"</w:t>
-      </w:r>
-      <w:r>
-        <w:rPr>
-          <w:rStyle w:val="NormalTok"/>
-        </w:rPr>
-        <w:t xml:space="preserve">,</w:t>
-      </w:r>
-      <w:r>
-        <w:br/>
-      </w:r>
-      <w:r>
-        <w:rPr>
-          <w:rStyle w:val="NormalTok"/>
-        </w:rPr>
-        <w:t xml:space="preserve">       </w:t>
-      </w:r>
-      <w:r>
-        <w:rPr>
-          <w:rStyle w:val="AttributeTok"/>
-        </w:rPr>
-        <w:t xml:space="preserve">title =</w:t>
+        <w:t xml:space="preserve">level =</w:t>
       </w:r>
       <w:r>
         <w:rPr>
@@ -18230,75 +19808,9 @@
       </w:r>
       <w:r>
         <w:rPr>
-          <w:rStyle w:val="StringTok"/>
-        </w:rPr>
-        <w:t xml:space="preserve">"All Genders PCA plot"</w:t>
-      </w:r>
-      <w:r>
-        <w:rPr>
-          <w:rStyle w:val="NormalTok"/>
-        </w:rPr>
-        <w:t xml:space="preserve">,</w:t>
-      </w:r>
-      <w:r>
-        <w:br/>
-      </w:r>
-      <w:r>
-        <w:rPr>
-          <w:rStyle w:val="NormalTok"/>
-        </w:rPr>
-        <w:t xml:space="preserve">       </w:t>
-      </w:r>
-      <w:r>
-        <w:rPr>
-          <w:rStyle w:val="AttributeTok"/>
-        </w:rPr>
-        <w:t xml:space="preserve">subtitle =</w:t>
-      </w:r>
-      <w:r>
-        <w:rPr>
-          <w:rStyle w:val="NormalTok"/>
-        </w:rPr>
-        <w:t xml:space="preserve"> </w:t>
-      </w:r>
-      <w:r>
-        <w:rPr>
-          <w:rStyle w:val="StringTok"/>
-        </w:rPr>
-        <w:t xml:space="preserve">"with factor loadings"</w:t>
-      </w:r>
-      <w:r>
-        <w:rPr>
-          <w:rStyle w:val="NormalTok"/>
-        </w:rPr>
-        <w:t xml:space="preserve">,</w:t>
-      </w:r>
-      <w:r>
-        <w:br/>
-      </w:r>
-      <w:r>
-        <w:rPr>
-          <w:rStyle w:val="NormalTok"/>
-        </w:rPr>
-        <w:t xml:space="preserve">       </w:t>
-      </w:r>
-      <w:r>
-        <w:rPr>
-          <w:rStyle w:val="AttributeTok"/>
-        </w:rPr>
-        <w:t xml:space="preserve">color =</w:t>
-      </w:r>
-      <w:r>
-        <w:rPr>
-          <w:rStyle w:val="NormalTok"/>
-        </w:rPr>
-        <w:t xml:space="preserve"> </w:t>
-      </w:r>
-      <w:r>
-        <w:rPr>
-          <w:rStyle w:val="StringTok"/>
-        </w:rPr>
-        <w:t xml:space="preserve">"Gender"</w:t>
+          <w:rStyle w:val="FloatTok"/>
+        </w:rPr>
+        <w:t xml:space="preserve">0.95</w:t>
       </w:r>
       <w:r>
         <w:rPr>
@@ -18314,14 +19826,14 @@
       <w:r>
         <w:drawing>
           <wp:inline>
-            <wp:extent cx="5334000" cy="3333750"/>
+            <wp:extent cx="5334000" cy="2963333"/>
             <wp:effectExtent b="0" l="0" r="0" t="0"/>
             <wp:docPr descr="" title="" id="46" name="Picture"/>
             <a:graphic>
               <a:graphicData uri="http://schemas.openxmlformats.org/drawingml/2006/picture">
                 <pic:pic>
                   <pic:nvPicPr>
-                    <pic:cNvPr descr="PCA_files/figure-docx/unnamed-chunk-15-1.png" id="47" name="Picture"/>
+                    <pic:cNvPr descr="PCA_files/figure-docx/unnamed-chunk-17-1.png" id="47" name="Picture"/>
                     <pic:cNvPicPr>
                       <a:picLocks noChangeArrowheads="1" noChangeAspect="1"/>
                     </pic:cNvPicPr>
@@ -18335,7 +19847,7 @@
                   <pic:spPr bwMode="auto">
                     <a:xfrm>
                       <a:off x="0" y="0"/>
-                      <a:ext cx="5334000" cy="3333750"/>
+                      <a:ext cx="5334000" cy="2963333"/>
                     </a:xfrm>
                     <a:prstGeom prst="rect">
                       <a:avLst/>
@@ -18360,8 +19872,330 @@
       </w:pPr>
       <w:r>
         <w:rPr>
+          <w:rStyle w:val="NormalTok"/>
+        </w:rPr>
+        <w:t xml:space="preserve">  </w:t>
+      </w:r>
+      <w:r>
+        <w:rPr>
           <w:rStyle w:val="FunctionTok"/>
         </w:rPr>
+        <w:t xml:space="preserve">labs</w:t>
+      </w:r>
+      <w:r>
+        <w:rPr>
+          <w:rStyle w:val="NormalTok"/>
+        </w:rPr>
+        <w:t xml:space="preserve">(</w:t>
+      </w:r>
+      <w:r>
+        <w:rPr>
+          <w:rStyle w:val="AttributeTok"/>
+        </w:rPr>
+        <w:t xml:space="preserve">y=</w:t>
+      </w:r>
+      <w:r>
+        <w:rPr>
+          <w:rStyle w:val="StringTok"/>
+        </w:rPr>
+        <w:t xml:space="preserve">"PC2 (19.51%)"</w:t>
+      </w:r>
+      <w:r>
+        <w:rPr>
+          <w:rStyle w:val="NormalTok"/>
+        </w:rPr>
+        <w:t xml:space="preserve">,</w:t>
+      </w:r>
+      <w:r>
+        <w:br/>
+      </w:r>
+      <w:r>
+        <w:rPr>
+          <w:rStyle w:val="NormalTok"/>
+        </w:rPr>
+        <w:t xml:space="preserve">       </w:t>
+      </w:r>
+      <w:r>
+        <w:rPr>
+          <w:rStyle w:val="AttributeTok"/>
+        </w:rPr>
+        <w:t xml:space="preserve">x=</w:t>
+      </w:r>
+      <w:r>
+        <w:rPr>
+          <w:rStyle w:val="StringTok"/>
+        </w:rPr>
+        <w:t xml:space="preserve">"PC1 (39.36%)"</w:t>
+      </w:r>
+      <w:r>
+        <w:rPr>
+          <w:rStyle w:val="NormalTok"/>
+        </w:rPr>
+        <w:t xml:space="preserve">,</w:t>
+      </w:r>
+      <w:r>
+        <w:br/>
+      </w:r>
+      <w:r>
+        <w:rPr>
+          <w:rStyle w:val="NormalTok"/>
+        </w:rPr>
+        <w:t xml:space="preserve">       </w:t>
+      </w:r>
+      <w:r>
+        <w:rPr>
+          <w:rStyle w:val="AttributeTok"/>
+        </w:rPr>
+        <w:t xml:space="preserve">title =</w:t>
+      </w:r>
+      <w:r>
+        <w:rPr>
+          <w:rStyle w:val="NormalTok"/>
+        </w:rPr>
+        <w:t xml:space="preserve"> </w:t>
+      </w:r>
+      <w:r>
+        <w:rPr>
+          <w:rStyle w:val="StringTok"/>
+        </w:rPr>
+        <w:t xml:space="preserve">"All Genders PCA plot"</w:t>
+      </w:r>
+      <w:r>
+        <w:rPr>
+          <w:rStyle w:val="NormalTok"/>
+        </w:rPr>
+        <w:t xml:space="preserve">,</w:t>
+      </w:r>
+      <w:r>
+        <w:br/>
+      </w:r>
+      <w:r>
+        <w:rPr>
+          <w:rStyle w:val="NormalTok"/>
+        </w:rPr>
+        <w:t xml:space="preserve">       </w:t>
+      </w:r>
+      <w:r>
+        <w:rPr>
+          <w:rStyle w:val="AttributeTok"/>
+        </w:rPr>
+        <w:t xml:space="preserve">subtitle =</w:t>
+      </w:r>
+      <w:r>
+        <w:rPr>
+          <w:rStyle w:val="NormalTok"/>
+        </w:rPr>
+        <w:t xml:space="preserve"> </w:t>
+      </w:r>
+      <w:r>
+        <w:rPr>
+          <w:rStyle w:val="StringTok"/>
+        </w:rPr>
+        <w:t xml:space="preserve">"with factor loadings"</w:t>
+      </w:r>
+      <w:r>
+        <w:rPr>
+          <w:rStyle w:val="NormalTok"/>
+        </w:rPr>
+        <w:t xml:space="preserve">,</w:t>
+      </w:r>
+      <w:r>
+        <w:br/>
+      </w:r>
+      <w:r>
+        <w:rPr>
+          <w:rStyle w:val="NormalTok"/>
+        </w:rPr>
+        <w:t xml:space="preserve">       </w:t>
+      </w:r>
+      <w:r>
+        <w:rPr>
+          <w:rStyle w:val="AttributeTok"/>
+        </w:rPr>
+        <w:t xml:space="preserve">color =</w:t>
+      </w:r>
+      <w:r>
+        <w:rPr>
+          <w:rStyle w:val="NormalTok"/>
+        </w:rPr>
+        <w:t xml:space="preserve"> </w:t>
+      </w:r>
+      <w:r>
+        <w:rPr>
+          <w:rStyle w:val="StringTok"/>
+        </w:rPr>
+        <w:t xml:space="preserve">"Gender"</w:t>
+      </w:r>
+      <w:r>
+        <w:rPr>
+          <w:rStyle w:val="NormalTok"/>
+        </w:rPr>
+        <w:t xml:space="preserve">)</w:t>
+      </w:r>
+    </w:p>
+    <w:p>
+      <w:pPr>
+        <w:pStyle w:val="SourceCode"/>
+      </w:pPr>
+      <w:r>
+        <w:rPr>
+          <w:rStyle w:val="VerbatimChar"/>
+        </w:rPr>
+        <w:t xml:space="preserve">## $y</w:t>
+      </w:r>
+      <w:r>
+        <w:br/>
+      </w:r>
+      <w:r>
+        <w:rPr>
+          <w:rStyle w:val="VerbatimChar"/>
+        </w:rPr>
+        <w:t xml:space="preserve">## [1] "PC2 (19.51%)"</w:t>
+      </w:r>
+      <w:r>
+        <w:br/>
+      </w:r>
+      <w:r>
+        <w:rPr>
+          <w:rStyle w:val="VerbatimChar"/>
+        </w:rPr>
+        <w:t xml:space="preserve">## </w:t>
+      </w:r>
+      <w:r>
+        <w:br/>
+      </w:r>
+      <w:r>
+        <w:rPr>
+          <w:rStyle w:val="VerbatimChar"/>
+        </w:rPr>
+        <w:t xml:space="preserve">## $x</w:t>
+      </w:r>
+      <w:r>
+        <w:br/>
+      </w:r>
+      <w:r>
+        <w:rPr>
+          <w:rStyle w:val="VerbatimChar"/>
+        </w:rPr>
+        <w:t xml:space="preserve">## [1] "PC1 (39.36%)"</w:t>
+      </w:r>
+      <w:r>
+        <w:br/>
+      </w:r>
+      <w:r>
+        <w:rPr>
+          <w:rStyle w:val="VerbatimChar"/>
+        </w:rPr>
+        <w:t xml:space="preserve">## </w:t>
+      </w:r>
+      <w:r>
+        <w:br/>
+      </w:r>
+      <w:r>
+        <w:rPr>
+          <w:rStyle w:val="VerbatimChar"/>
+        </w:rPr>
+        <w:t xml:space="preserve">## $colour</w:t>
+      </w:r>
+      <w:r>
+        <w:br/>
+      </w:r>
+      <w:r>
+        <w:rPr>
+          <w:rStyle w:val="VerbatimChar"/>
+        </w:rPr>
+        <w:t xml:space="preserve">## [1] "Gender"</w:t>
+      </w:r>
+      <w:r>
+        <w:br/>
+      </w:r>
+      <w:r>
+        <w:rPr>
+          <w:rStyle w:val="VerbatimChar"/>
+        </w:rPr>
+        <w:t xml:space="preserve">## </w:t>
+      </w:r>
+      <w:r>
+        <w:br/>
+      </w:r>
+      <w:r>
+        <w:rPr>
+          <w:rStyle w:val="VerbatimChar"/>
+        </w:rPr>
+        <w:t xml:space="preserve">## $title</w:t>
+      </w:r>
+      <w:r>
+        <w:br/>
+      </w:r>
+      <w:r>
+        <w:rPr>
+          <w:rStyle w:val="VerbatimChar"/>
+        </w:rPr>
+        <w:t xml:space="preserve">## [1] "All Genders PCA plot"</w:t>
+      </w:r>
+      <w:r>
+        <w:br/>
+      </w:r>
+      <w:r>
+        <w:rPr>
+          <w:rStyle w:val="VerbatimChar"/>
+        </w:rPr>
+        <w:t xml:space="preserve">## </w:t>
+      </w:r>
+      <w:r>
+        <w:br/>
+      </w:r>
+      <w:r>
+        <w:rPr>
+          <w:rStyle w:val="VerbatimChar"/>
+        </w:rPr>
+        <w:t xml:space="preserve">## $subtitle</w:t>
+      </w:r>
+      <w:r>
+        <w:br/>
+      </w:r>
+      <w:r>
+        <w:rPr>
+          <w:rStyle w:val="VerbatimChar"/>
+        </w:rPr>
+        <w:t xml:space="preserve">## [1] "with factor loadings"</w:t>
+      </w:r>
+      <w:r>
+        <w:br/>
+      </w:r>
+      <w:r>
+        <w:rPr>
+          <w:rStyle w:val="VerbatimChar"/>
+        </w:rPr>
+        <w:t xml:space="preserve">## </w:t>
+      </w:r>
+      <w:r>
+        <w:br/>
+      </w:r>
+      <w:r>
+        <w:rPr>
+          <w:rStyle w:val="VerbatimChar"/>
+        </w:rPr>
+        <w:t xml:space="preserve">## attr(,"class")</w:t>
+      </w:r>
+      <w:r>
+        <w:br/>
+      </w:r>
+      <w:r>
+        <w:rPr>
+          <w:rStyle w:val="VerbatimChar"/>
+        </w:rPr>
+        <w:t xml:space="preserve">## [1] "labels"</w:t>
+      </w:r>
+    </w:p>
+    <w:p>
+      <w:pPr>
+        <w:pStyle w:val="SourceCode"/>
+      </w:pPr>
+      <w:r>
+        <w:rPr>
+          <w:rStyle w:val="FunctionTok"/>
+        </w:rPr>
         <w:t xml:space="preserve">autoplot</w:t>
       </w:r>
       <w:r>
@@ -18575,7 +20409,31 @@
         <w:rPr>
           <w:rStyle w:val="NormalTok"/>
         </w:rPr>
-        <w:t xml:space="preserve">() </w:t>
+        <w:t xml:space="preserve">(</w:t>
+      </w:r>
+      <w:r>
+        <w:rPr>
+          <w:rStyle w:val="AttributeTok"/>
+        </w:rPr>
+        <w:t xml:space="preserve">base_size =</w:t>
+      </w:r>
+      <w:r>
+        <w:rPr>
+          <w:rStyle w:val="NormalTok"/>
+        </w:rPr>
+        <w:t xml:space="preserve"> </w:t>
+      </w:r>
+      <w:r>
+        <w:rPr>
+          <w:rStyle w:val="DecValTok"/>
+        </w:rPr>
+        <w:t xml:space="preserve">24</w:t>
+      </w:r>
+      <w:r>
+        <w:rPr>
+          <w:rStyle w:val="NormalTok"/>
+        </w:rPr>
+        <w:t xml:space="preserve">) </w:t>
       </w:r>
       <w:r>
         <w:rPr>
@@ -18662,7 +20520,7 @@
         <w:rPr>
           <w:rStyle w:val="FunctionTok"/>
         </w:rPr>
-        <w:t xml:space="preserve">labs</w:t>
+        <w:t xml:space="preserve">stat_ellipse</w:t>
       </w:r>
       <w:r>
         <w:rPr>
@@ -18674,13 +20532,103 @@
         <w:rPr>
           <w:rStyle w:val="AttributeTok"/>
         </w:rPr>
-        <w:t xml:space="preserve">y=</w:t>
+        <w:t xml:space="preserve">geom=</w:t>
       </w:r>
       <w:r>
         <w:rPr>
           <w:rStyle w:val="StringTok"/>
         </w:rPr>
-        <w:t xml:space="preserve">"PC2 (18.83%)"</w:t>
+        <w:t xml:space="preserve">"polygon"</w:t>
+      </w:r>
+      <w:r>
+        <w:rPr>
+          <w:rStyle w:val="NormalTok"/>
+        </w:rPr>
+        <w:t xml:space="preserve">, </w:t>
+      </w:r>
+      <w:r>
+        <w:rPr>
+          <w:rStyle w:val="FunctionTok"/>
+        </w:rPr>
+        <w:t xml:space="preserve">aes</w:t>
+      </w:r>
+      <w:r>
+        <w:rPr>
+          <w:rStyle w:val="NormalTok"/>
+        </w:rPr>
+        <w:t xml:space="preserve">(</w:t>
+      </w:r>
+      <w:r>
+        <w:rPr>
+          <w:rStyle w:val="AttributeTok"/>
+        </w:rPr>
+        <w:t xml:space="preserve">fill =</w:t>
+      </w:r>
+      <w:r>
+        <w:rPr>
+          <w:rStyle w:val="NormalTok"/>
+        </w:rPr>
+        <w:t xml:space="preserve"> age_group), </w:t>
+      </w:r>
+      <w:r>
+        <w:br/>
+      </w:r>
+      <w:r>
+        <w:rPr>
+          <w:rStyle w:val="NormalTok"/>
+        </w:rPr>
+        <w:t xml:space="preserve">               </w:t>
+      </w:r>
+      <w:r>
+        <w:rPr>
+          <w:rStyle w:val="AttributeTok"/>
+        </w:rPr>
+        <w:t xml:space="preserve">alpha =</w:t>
+      </w:r>
+      <w:r>
+        <w:rPr>
+          <w:rStyle w:val="NormalTok"/>
+        </w:rPr>
+        <w:t xml:space="preserve"> </w:t>
+      </w:r>
+      <w:r>
+        <w:rPr>
+          <w:rStyle w:val="FloatTok"/>
+        </w:rPr>
+        <w:t xml:space="preserve">0.2</w:t>
+      </w:r>
+      <w:r>
+        <w:rPr>
+          <w:rStyle w:val="NormalTok"/>
+        </w:rPr>
+        <w:t xml:space="preserve">, </w:t>
+      </w:r>
+      <w:r>
+        <w:br/>
+      </w:r>
+      <w:r>
+        <w:rPr>
+          <w:rStyle w:val="NormalTok"/>
+        </w:rPr>
+        <w:t xml:space="preserve">               </w:t>
+      </w:r>
+      <w:r>
+        <w:rPr>
+          <w:rStyle w:val="AttributeTok"/>
+        </w:rPr>
+        <w:t xml:space="preserve">show.legend =</w:t>
+      </w:r>
+      <w:r>
+        <w:rPr>
+          <w:rStyle w:val="NormalTok"/>
+        </w:rPr>
+        <w:t xml:space="preserve"> </w:t>
+      </w:r>
+      <w:r>
+        <w:rPr>
+          <w:rStyle w:val="ConstantTok"/>
+        </w:rPr>
+        <w:t xml:space="preserve">FALSE</w:t>
       </w:r>
       <w:r>
         <w:rPr>
@@ -18695,40 +20643,13 @@
         <w:rPr>
           <w:rStyle w:val="NormalTok"/>
         </w:rPr>
-        <w:t xml:space="preserve">       </w:t>
+        <w:t xml:space="preserve">               </w:t>
       </w:r>
       <w:r>
         <w:rPr>
           <w:rStyle w:val="AttributeTok"/>
         </w:rPr>
-        <w:t xml:space="preserve">x=</w:t>
-      </w:r>
-      <w:r>
-        <w:rPr>
-          <w:rStyle w:val="StringTok"/>
-        </w:rPr>
-        <w:t xml:space="preserve">"PC1 (38.4%)"</w:t>
-      </w:r>
-      <w:r>
-        <w:rPr>
-          <w:rStyle w:val="NormalTok"/>
-        </w:rPr>
-        <w:t xml:space="preserve">,</w:t>
-      </w:r>
-      <w:r>
-        <w:br/>
-      </w:r>
-      <w:r>
-        <w:rPr>
-          <w:rStyle w:val="NormalTok"/>
-        </w:rPr>
-        <w:t xml:space="preserve">       </w:t>
-      </w:r>
-      <w:r>
-        <w:rPr>
-          <w:rStyle w:val="AttributeTok"/>
-        </w:rPr>
-        <w:t xml:space="preserve">title =</w:t>
+        <w:t xml:space="preserve">level =</w:t>
       </w:r>
       <w:r>
         <w:rPr>
@@ -18738,42 +20659,9 @@
       </w:r>
       <w:r>
         <w:rPr>
-          <w:rStyle w:val="StringTok"/>
-        </w:rPr>
-        <w:t xml:space="preserve">"All Age Groups PCA plot"</w:t>
-      </w:r>
-      <w:r>
-        <w:rPr>
-          <w:rStyle w:val="NormalTok"/>
-        </w:rPr>
-        <w:t xml:space="preserve">,</w:t>
-      </w:r>
-      <w:r>
-        <w:br/>
-      </w:r>
-      <w:r>
-        <w:rPr>
-          <w:rStyle w:val="NormalTok"/>
-        </w:rPr>
-        <w:t xml:space="preserve">       </w:t>
-      </w:r>
-      <w:r>
-        <w:rPr>
-          <w:rStyle w:val="AttributeTok"/>
-        </w:rPr>
-        <w:t xml:space="preserve">color =</w:t>
-      </w:r>
-      <w:r>
-        <w:rPr>
-          <w:rStyle w:val="NormalTok"/>
-        </w:rPr>
-        <w:t xml:space="preserve"> </w:t>
-      </w:r>
-      <w:r>
-        <w:rPr>
-          <w:rStyle w:val="StringTok"/>
-        </w:rPr>
-        <w:t xml:space="preserve">"Age Group"</w:t>
+          <w:rStyle w:val="FloatTok"/>
+        </w:rPr>
+        <w:t xml:space="preserve">0.95</w:t>
       </w:r>
       <w:r>
         <w:rPr>
@@ -18789,14 +20677,14 @@
       <w:r>
         <w:drawing>
           <wp:inline>
-            <wp:extent cx="5334000" cy="3333750"/>
+            <wp:extent cx="5334000" cy="2963333"/>
             <wp:effectExtent b="0" l="0" r="0" t="0"/>
             <wp:docPr descr="" title="" id="49" name="Picture"/>
             <a:graphic>
               <a:graphicData uri="http://schemas.openxmlformats.org/drawingml/2006/picture">
                 <pic:pic>
                   <pic:nvPicPr>
-                    <pic:cNvPr descr="PCA_files/figure-docx/unnamed-chunk-16-1.png" id="50" name="Picture"/>
+                    <pic:cNvPr descr="PCA_files/figure-docx/unnamed-chunk-18-1.png" id="50" name="Picture"/>
                     <pic:cNvPicPr>
                       <a:picLocks noChangeArrowheads="1" noChangeAspect="1"/>
                     </pic:cNvPicPr>
@@ -18810,7 +20698,7 @@
                   <pic:spPr bwMode="auto">
                     <a:xfrm>
                       <a:off x="0" y="0"/>
-                      <a:ext cx="5334000" cy="3333750"/>
+                      <a:ext cx="5334000" cy="2963333"/>
                     </a:xfrm>
                     <a:prstGeom prst="rect">
                       <a:avLst/>
@@ -18835,8 +20723,270 @@
       </w:pPr>
       <w:r>
         <w:rPr>
+          <w:rStyle w:val="NormalTok"/>
+        </w:rPr>
+        <w:t xml:space="preserve">  </w:t>
+      </w:r>
+      <w:r>
+        <w:rPr>
           <w:rStyle w:val="FunctionTok"/>
         </w:rPr>
+        <w:t xml:space="preserve">labs</w:t>
+      </w:r>
+      <w:r>
+        <w:rPr>
+          <w:rStyle w:val="NormalTok"/>
+        </w:rPr>
+        <w:t xml:space="preserve">(</w:t>
+      </w:r>
+      <w:r>
+        <w:rPr>
+          <w:rStyle w:val="AttributeTok"/>
+        </w:rPr>
+        <w:t xml:space="preserve">y=</w:t>
+      </w:r>
+      <w:r>
+        <w:rPr>
+          <w:rStyle w:val="StringTok"/>
+        </w:rPr>
+        <w:t xml:space="preserve">"PC2 (19.51%)"</w:t>
+      </w:r>
+      <w:r>
+        <w:rPr>
+          <w:rStyle w:val="NormalTok"/>
+        </w:rPr>
+        <w:t xml:space="preserve">,</w:t>
+      </w:r>
+      <w:r>
+        <w:br/>
+      </w:r>
+      <w:r>
+        <w:rPr>
+          <w:rStyle w:val="NormalTok"/>
+        </w:rPr>
+        <w:t xml:space="preserve">       </w:t>
+      </w:r>
+      <w:r>
+        <w:rPr>
+          <w:rStyle w:val="AttributeTok"/>
+        </w:rPr>
+        <w:t xml:space="preserve">x=</w:t>
+      </w:r>
+      <w:r>
+        <w:rPr>
+          <w:rStyle w:val="StringTok"/>
+        </w:rPr>
+        <w:t xml:space="preserve">"PC1 (39.36%)"</w:t>
+      </w:r>
+      <w:r>
+        <w:rPr>
+          <w:rStyle w:val="NormalTok"/>
+        </w:rPr>
+        <w:t xml:space="preserve">,</w:t>
+      </w:r>
+      <w:r>
+        <w:br/>
+      </w:r>
+      <w:r>
+        <w:rPr>
+          <w:rStyle w:val="NormalTok"/>
+        </w:rPr>
+        <w:t xml:space="preserve">       </w:t>
+      </w:r>
+      <w:r>
+        <w:rPr>
+          <w:rStyle w:val="AttributeTok"/>
+        </w:rPr>
+        <w:t xml:space="preserve">title =</w:t>
+      </w:r>
+      <w:r>
+        <w:rPr>
+          <w:rStyle w:val="NormalTok"/>
+        </w:rPr>
+        <w:t xml:space="preserve"> </w:t>
+      </w:r>
+      <w:r>
+        <w:rPr>
+          <w:rStyle w:val="StringTok"/>
+        </w:rPr>
+        <w:t xml:space="preserve">"All Age Groups PCA plot"</w:t>
+      </w:r>
+      <w:r>
+        <w:rPr>
+          <w:rStyle w:val="NormalTok"/>
+        </w:rPr>
+        <w:t xml:space="preserve">,</w:t>
+      </w:r>
+      <w:r>
+        <w:br/>
+      </w:r>
+      <w:r>
+        <w:rPr>
+          <w:rStyle w:val="NormalTok"/>
+        </w:rPr>
+        <w:t xml:space="preserve">       </w:t>
+      </w:r>
+      <w:r>
+        <w:rPr>
+          <w:rStyle w:val="AttributeTok"/>
+        </w:rPr>
+        <w:t xml:space="preserve">color =</w:t>
+      </w:r>
+      <w:r>
+        <w:rPr>
+          <w:rStyle w:val="NormalTok"/>
+        </w:rPr>
+        <w:t xml:space="preserve"> </w:t>
+      </w:r>
+      <w:r>
+        <w:rPr>
+          <w:rStyle w:val="StringTok"/>
+        </w:rPr>
+        <w:t xml:space="preserve">"Age Group"</w:t>
+      </w:r>
+      <w:r>
+        <w:rPr>
+          <w:rStyle w:val="NormalTok"/>
+        </w:rPr>
+        <w:t xml:space="preserve">)</w:t>
+      </w:r>
+    </w:p>
+    <w:p>
+      <w:pPr>
+        <w:pStyle w:val="SourceCode"/>
+      </w:pPr>
+      <w:r>
+        <w:rPr>
+          <w:rStyle w:val="VerbatimChar"/>
+        </w:rPr>
+        <w:t xml:space="preserve">## $y</w:t>
+      </w:r>
+      <w:r>
+        <w:br/>
+      </w:r>
+      <w:r>
+        <w:rPr>
+          <w:rStyle w:val="VerbatimChar"/>
+        </w:rPr>
+        <w:t xml:space="preserve">## [1] "PC2 (19.51%)"</w:t>
+      </w:r>
+      <w:r>
+        <w:br/>
+      </w:r>
+      <w:r>
+        <w:rPr>
+          <w:rStyle w:val="VerbatimChar"/>
+        </w:rPr>
+        <w:t xml:space="preserve">## </w:t>
+      </w:r>
+      <w:r>
+        <w:br/>
+      </w:r>
+      <w:r>
+        <w:rPr>
+          <w:rStyle w:val="VerbatimChar"/>
+        </w:rPr>
+        <w:t xml:space="preserve">## $x</w:t>
+      </w:r>
+      <w:r>
+        <w:br/>
+      </w:r>
+      <w:r>
+        <w:rPr>
+          <w:rStyle w:val="VerbatimChar"/>
+        </w:rPr>
+        <w:t xml:space="preserve">## [1] "PC1 (39.36%)"</w:t>
+      </w:r>
+      <w:r>
+        <w:br/>
+      </w:r>
+      <w:r>
+        <w:rPr>
+          <w:rStyle w:val="VerbatimChar"/>
+        </w:rPr>
+        <w:t xml:space="preserve">## </w:t>
+      </w:r>
+      <w:r>
+        <w:br/>
+      </w:r>
+      <w:r>
+        <w:rPr>
+          <w:rStyle w:val="VerbatimChar"/>
+        </w:rPr>
+        <w:t xml:space="preserve">## $colour</w:t>
+      </w:r>
+      <w:r>
+        <w:br/>
+      </w:r>
+      <w:r>
+        <w:rPr>
+          <w:rStyle w:val="VerbatimChar"/>
+        </w:rPr>
+        <w:t xml:space="preserve">## [1] "Age Group"</w:t>
+      </w:r>
+      <w:r>
+        <w:br/>
+      </w:r>
+      <w:r>
+        <w:rPr>
+          <w:rStyle w:val="VerbatimChar"/>
+        </w:rPr>
+        <w:t xml:space="preserve">## </w:t>
+      </w:r>
+      <w:r>
+        <w:br/>
+      </w:r>
+      <w:r>
+        <w:rPr>
+          <w:rStyle w:val="VerbatimChar"/>
+        </w:rPr>
+        <w:t xml:space="preserve">## $title</w:t>
+      </w:r>
+      <w:r>
+        <w:br/>
+      </w:r>
+      <w:r>
+        <w:rPr>
+          <w:rStyle w:val="VerbatimChar"/>
+        </w:rPr>
+        <w:t xml:space="preserve">## [1] "All Age Groups PCA plot"</w:t>
+      </w:r>
+      <w:r>
+        <w:br/>
+      </w:r>
+      <w:r>
+        <w:rPr>
+          <w:rStyle w:val="VerbatimChar"/>
+        </w:rPr>
+        <w:t xml:space="preserve">## </w:t>
+      </w:r>
+      <w:r>
+        <w:br/>
+      </w:r>
+      <w:r>
+        <w:rPr>
+          <w:rStyle w:val="VerbatimChar"/>
+        </w:rPr>
+        <w:t xml:space="preserve">## attr(,"class")</w:t>
+      </w:r>
+      <w:r>
+        <w:br/>
+      </w:r>
+      <w:r>
+        <w:rPr>
+          <w:rStyle w:val="VerbatimChar"/>
+        </w:rPr>
+        <w:t xml:space="preserve">## [1] "labels"</w:t>
+      </w:r>
+    </w:p>
+    <w:p>
+      <w:pPr>
+        <w:pStyle w:val="SourceCode"/>
+      </w:pPr>
+      <w:r>
+        <w:rPr>
+          <w:rStyle w:val="FunctionTok"/>
+        </w:rPr>
         <w:t xml:space="preserve">autoplot</w:t>
       </w:r>
       <w:r>
@@ -19164,7 +21314,31 @@
         <w:rPr>
           <w:rStyle w:val="NormalTok"/>
         </w:rPr>
-        <w:t xml:space="preserve">() </w:t>
+        <w:t xml:space="preserve">(</w:t>
+      </w:r>
+      <w:r>
+        <w:rPr>
+          <w:rStyle w:val="AttributeTok"/>
+        </w:rPr>
+        <w:t xml:space="preserve">base_size =</w:t>
+      </w:r>
+      <w:r>
+        <w:rPr>
+          <w:rStyle w:val="NormalTok"/>
+        </w:rPr>
+        <w:t xml:space="preserve"> </w:t>
+      </w:r>
+      <w:r>
+        <w:rPr>
+          <w:rStyle w:val="DecValTok"/>
+        </w:rPr>
+        <w:t xml:space="preserve">24</w:t>
+      </w:r>
+      <w:r>
+        <w:rPr>
+          <w:rStyle w:val="NormalTok"/>
+        </w:rPr>
+        <w:t xml:space="preserve">) </w:t>
       </w:r>
       <w:r>
         <w:rPr>
@@ -19251,7 +21425,7 @@
         <w:rPr>
           <w:rStyle w:val="FunctionTok"/>
         </w:rPr>
-        <w:t xml:space="preserve">labs</w:t>
+        <w:t xml:space="preserve">stat_ellipse</w:t>
       </w:r>
       <w:r>
         <w:rPr>
@@ -19263,13 +21437,103 @@
         <w:rPr>
           <w:rStyle w:val="AttributeTok"/>
         </w:rPr>
-        <w:t xml:space="preserve">y=</w:t>
+        <w:t xml:space="preserve">geom=</w:t>
       </w:r>
       <w:r>
         <w:rPr>
           <w:rStyle w:val="StringTok"/>
         </w:rPr>
-        <w:t xml:space="preserve">"PC2 (18.83%)"</w:t>
+        <w:t xml:space="preserve">"polygon"</w:t>
+      </w:r>
+      <w:r>
+        <w:rPr>
+          <w:rStyle w:val="NormalTok"/>
+        </w:rPr>
+        <w:t xml:space="preserve">, </w:t>
+      </w:r>
+      <w:r>
+        <w:rPr>
+          <w:rStyle w:val="FunctionTok"/>
+        </w:rPr>
+        <w:t xml:space="preserve">aes</w:t>
+      </w:r>
+      <w:r>
+        <w:rPr>
+          <w:rStyle w:val="NormalTok"/>
+        </w:rPr>
+        <w:t xml:space="preserve">(</w:t>
+      </w:r>
+      <w:r>
+        <w:rPr>
+          <w:rStyle w:val="AttributeTok"/>
+        </w:rPr>
+        <w:t xml:space="preserve">fill =</w:t>
+      </w:r>
+      <w:r>
+        <w:rPr>
+          <w:rStyle w:val="NormalTok"/>
+        </w:rPr>
+        <w:t xml:space="preserve"> age_group), </w:t>
+      </w:r>
+      <w:r>
+        <w:br/>
+      </w:r>
+      <w:r>
+        <w:rPr>
+          <w:rStyle w:val="NormalTok"/>
+        </w:rPr>
+        <w:t xml:space="preserve">               </w:t>
+      </w:r>
+      <w:r>
+        <w:rPr>
+          <w:rStyle w:val="AttributeTok"/>
+        </w:rPr>
+        <w:t xml:space="preserve">alpha =</w:t>
+      </w:r>
+      <w:r>
+        <w:rPr>
+          <w:rStyle w:val="NormalTok"/>
+        </w:rPr>
+        <w:t xml:space="preserve"> </w:t>
+      </w:r>
+      <w:r>
+        <w:rPr>
+          <w:rStyle w:val="FloatTok"/>
+        </w:rPr>
+        <w:t xml:space="preserve">0.2</w:t>
+      </w:r>
+      <w:r>
+        <w:rPr>
+          <w:rStyle w:val="NormalTok"/>
+        </w:rPr>
+        <w:t xml:space="preserve">, </w:t>
+      </w:r>
+      <w:r>
+        <w:br/>
+      </w:r>
+      <w:r>
+        <w:rPr>
+          <w:rStyle w:val="NormalTok"/>
+        </w:rPr>
+        <w:t xml:space="preserve">               </w:t>
+      </w:r>
+      <w:r>
+        <w:rPr>
+          <w:rStyle w:val="AttributeTok"/>
+        </w:rPr>
+        <w:t xml:space="preserve">show.legend =</w:t>
+      </w:r>
+      <w:r>
+        <w:rPr>
+          <w:rStyle w:val="NormalTok"/>
+        </w:rPr>
+        <w:t xml:space="preserve"> </w:t>
+      </w:r>
+      <w:r>
+        <w:rPr>
+          <w:rStyle w:val="ConstantTok"/>
+        </w:rPr>
+        <w:t xml:space="preserve">FALSE</w:t>
       </w:r>
       <w:r>
         <w:rPr>
@@ -19284,40 +21548,13 @@
         <w:rPr>
           <w:rStyle w:val="NormalTok"/>
         </w:rPr>
-        <w:t xml:space="preserve">       </w:t>
+        <w:t xml:space="preserve">               </w:t>
       </w:r>
       <w:r>
         <w:rPr>
           <w:rStyle w:val="AttributeTok"/>
         </w:rPr>
-        <w:t xml:space="preserve">x=</w:t>
-      </w:r>
-      <w:r>
-        <w:rPr>
-          <w:rStyle w:val="StringTok"/>
-        </w:rPr>
-        <w:t xml:space="preserve">"PC1 (38.4%)"</w:t>
-      </w:r>
-      <w:r>
-        <w:rPr>
-          <w:rStyle w:val="NormalTok"/>
-        </w:rPr>
-        <w:t xml:space="preserve">,</w:t>
-      </w:r>
-      <w:r>
-        <w:br/>
-      </w:r>
-      <w:r>
-        <w:rPr>
-          <w:rStyle w:val="NormalTok"/>
-        </w:rPr>
-        <w:t xml:space="preserve">       </w:t>
-      </w:r>
-      <w:r>
-        <w:rPr>
-          <w:rStyle w:val="AttributeTok"/>
-        </w:rPr>
-        <w:t xml:space="preserve">title =</w:t>
+        <w:t xml:space="preserve">level =</w:t>
       </w:r>
       <w:r>
         <w:rPr>
@@ -19327,75 +21564,9 @@
       </w:r>
       <w:r>
         <w:rPr>
-          <w:rStyle w:val="StringTok"/>
-        </w:rPr>
-        <w:t xml:space="preserve">"All Age Groups PCA plot"</w:t>
-      </w:r>
-      <w:r>
-        <w:rPr>
-          <w:rStyle w:val="NormalTok"/>
-        </w:rPr>
-        <w:t xml:space="preserve">,</w:t>
-      </w:r>
-      <w:r>
-        <w:br/>
-      </w:r>
-      <w:r>
-        <w:rPr>
-          <w:rStyle w:val="NormalTok"/>
-        </w:rPr>
-        <w:t xml:space="preserve">       </w:t>
-      </w:r>
-      <w:r>
-        <w:rPr>
-          <w:rStyle w:val="AttributeTok"/>
-        </w:rPr>
-        <w:t xml:space="preserve">subtitle =</w:t>
-      </w:r>
-      <w:r>
-        <w:rPr>
-          <w:rStyle w:val="NormalTok"/>
-        </w:rPr>
-        <w:t xml:space="preserve"> </w:t>
-      </w:r>
-      <w:r>
-        <w:rPr>
-          <w:rStyle w:val="StringTok"/>
-        </w:rPr>
-        <w:t xml:space="preserve">"with factor loadings"</w:t>
-      </w:r>
-      <w:r>
-        <w:rPr>
-          <w:rStyle w:val="NormalTok"/>
-        </w:rPr>
-        <w:t xml:space="preserve">,</w:t>
-      </w:r>
-      <w:r>
-        <w:br/>
-      </w:r>
-      <w:r>
-        <w:rPr>
-          <w:rStyle w:val="NormalTok"/>
-        </w:rPr>
-        <w:t xml:space="preserve">       </w:t>
-      </w:r>
-      <w:r>
-        <w:rPr>
-          <w:rStyle w:val="AttributeTok"/>
-        </w:rPr>
-        <w:t xml:space="preserve">color =</w:t>
-      </w:r>
-      <w:r>
-        <w:rPr>
-          <w:rStyle w:val="NormalTok"/>
-        </w:rPr>
-        <w:t xml:space="preserve"> </w:t>
-      </w:r>
-      <w:r>
-        <w:rPr>
-          <w:rStyle w:val="StringTok"/>
-        </w:rPr>
-        <w:t xml:space="preserve">"Age Group"</w:t>
+          <w:rStyle w:val="FloatTok"/>
+        </w:rPr>
+        <w:t xml:space="preserve">0.95</w:t>
       </w:r>
       <w:r>
         <w:rPr>
@@ -19411,14 +21582,14 @@
       <w:r>
         <w:drawing>
           <wp:inline>
-            <wp:extent cx="5334000" cy="3333750"/>
+            <wp:extent cx="5334000" cy="2963333"/>
             <wp:effectExtent b="0" l="0" r="0" t="0"/>
             <wp:docPr descr="" title="" id="52" name="Picture"/>
             <a:graphic>
               <a:graphicData uri="http://schemas.openxmlformats.org/drawingml/2006/picture">
                 <pic:pic>
                   <pic:nvPicPr>
-                    <pic:cNvPr descr="PCA_files/figure-docx/unnamed-chunk-17-1.png" id="53" name="Picture"/>
+                    <pic:cNvPr descr="PCA_files/figure-docx/unnamed-chunk-19-1.png" id="53" name="Picture"/>
                     <pic:cNvPicPr>
                       <a:picLocks noChangeArrowheads="1" noChangeAspect="1"/>
                     </pic:cNvPicPr>
@@ -19432,7 +21603,7 @@
                   <pic:spPr bwMode="auto">
                     <a:xfrm>
                       <a:off x="0" y="0"/>
-                      <a:ext cx="5334000" cy="3333750"/>
+                      <a:ext cx="5334000" cy="2963333"/>
                     </a:xfrm>
                     <a:prstGeom prst="rect">
                       <a:avLst/>
@@ -19449,6 +21620,328 @@
             </a:graphic>
           </wp:inline>
         </w:drawing>
+      </w:r>
+    </w:p>
+    <w:p>
+      <w:pPr>
+        <w:pStyle w:val="SourceCode"/>
+      </w:pPr>
+      <w:r>
+        <w:rPr>
+          <w:rStyle w:val="NormalTok"/>
+        </w:rPr>
+        <w:t xml:space="preserve">  </w:t>
+      </w:r>
+      <w:r>
+        <w:rPr>
+          <w:rStyle w:val="FunctionTok"/>
+        </w:rPr>
+        <w:t xml:space="preserve">labs</w:t>
+      </w:r>
+      <w:r>
+        <w:rPr>
+          <w:rStyle w:val="NormalTok"/>
+        </w:rPr>
+        <w:t xml:space="preserve">(</w:t>
+      </w:r>
+      <w:r>
+        <w:rPr>
+          <w:rStyle w:val="AttributeTok"/>
+        </w:rPr>
+        <w:t xml:space="preserve">y=</w:t>
+      </w:r>
+      <w:r>
+        <w:rPr>
+          <w:rStyle w:val="StringTok"/>
+        </w:rPr>
+        <w:t xml:space="preserve">"PC2 (19.51%)"</w:t>
+      </w:r>
+      <w:r>
+        <w:rPr>
+          <w:rStyle w:val="NormalTok"/>
+        </w:rPr>
+        <w:t xml:space="preserve">,</w:t>
+      </w:r>
+      <w:r>
+        <w:br/>
+      </w:r>
+      <w:r>
+        <w:rPr>
+          <w:rStyle w:val="NormalTok"/>
+        </w:rPr>
+        <w:t xml:space="preserve">       </w:t>
+      </w:r>
+      <w:r>
+        <w:rPr>
+          <w:rStyle w:val="AttributeTok"/>
+        </w:rPr>
+        <w:t xml:space="preserve">x=</w:t>
+      </w:r>
+      <w:r>
+        <w:rPr>
+          <w:rStyle w:val="StringTok"/>
+        </w:rPr>
+        <w:t xml:space="preserve">"PC1 (39.36%)"</w:t>
+      </w:r>
+      <w:r>
+        <w:rPr>
+          <w:rStyle w:val="NormalTok"/>
+        </w:rPr>
+        <w:t xml:space="preserve">,</w:t>
+      </w:r>
+      <w:r>
+        <w:br/>
+      </w:r>
+      <w:r>
+        <w:rPr>
+          <w:rStyle w:val="NormalTok"/>
+        </w:rPr>
+        <w:t xml:space="preserve">       </w:t>
+      </w:r>
+      <w:r>
+        <w:rPr>
+          <w:rStyle w:val="AttributeTok"/>
+        </w:rPr>
+        <w:t xml:space="preserve">title =</w:t>
+      </w:r>
+      <w:r>
+        <w:rPr>
+          <w:rStyle w:val="NormalTok"/>
+        </w:rPr>
+        <w:t xml:space="preserve"> </w:t>
+      </w:r>
+      <w:r>
+        <w:rPr>
+          <w:rStyle w:val="StringTok"/>
+        </w:rPr>
+        <w:t xml:space="preserve">"All Age Groups PCA plot"</w:t>
+      </w:r>
+      <w:r>
+        <w:rPr>
+          <w:rStyle w:val="NormalTok"/>
+        </w:rPr>
+        <w:t xml:space="preserve">,</w:t>
+      </w:r>
+      <w:r>
+        <w:br/>
+      </w:r>
+      <w:r>
+        <w:rPr>
+          <w:rStyle w:val="NormalTok"/>
+        </w:rPr>
+        <w:t xml:space="preserve">       </w:t>
+      </w:r>
+      <w:r>
+        <w:rPr>
+          <w:rStyle w:val="AttributeTok"/>
+        </w:rPr>
+        <w:t xml:space="preserve">subtitle =</w:t>
+      </w:r>
+      <w:r>
+        <w:rPr>
+          <w:rStyle w:val="NormalTok"/>
+        </w:rPr>
+        <w:t xml:space="preserve"> </w:t>
+      </w:r>
+      <w:r>
+        <w:rPr>
+          <w:rStyle w:val="StringTok"/>
+        </w:rPr>
+        <w:t xml:space="preserve">"with factor loadings"</w:t>
+      </w:r>
+      <w:r>
+        <w:rPr>
+          <w:rStyle w:val="NormalTok"/>
+        </w:rPr>
+        <w:t xml:space="preserve">,</w:t>
+      </w:r>
+      <w:r>
+        <w:br/>
+      </w:r>
+      <w:r>
+        <w:rPr>
+          <w:rStyle w:val="NormalTok"/>
+        </w:rPr>
+        <w:t xml:space="preserve">       </w:t>
+      </w:r>
+      <w:r>
+        <w:rPr>
+          <w:rStyle w:val="AttributeTok"/>
+        </w:rPr>
+        <w:t xml:space="preserve">color =</w:t>
+      </w:r>
+      <w:r>
+        <w:rPr>
+          <w:rStyle w:val="NormalTok"/>
+        </w:rPr>
+        <w:t xml:space="preserve"> </w:t>
+      </w:r>
+      <w:r>
+        <w:rPr>
+          <w:rStyle w:val="StringTok"/>
+        </w:rPr>
+        <w:t xml:space="preserve">"Age Group"</w:t>
+      </w:r>
+      <w:r>
+        <w:rPr>
+          <w:rStyle w:val="NormalTok"/>
+        </w:rPr>
+        <w:t xml:space="preserve">)</w:t>
+      </w:r>
+    </w:p>
+    <w:p>
+      <w:pPr>
+        <w:pStyle w:val="SourceCode"/>
+      </w:pPr>
+      <w:r>
+        <w:rPr>
+          <w:rStyle w:val="VerbatimChar"/>
+        </w:rPr>
+        <w:t xml:space="preserve">## $y</w:t>
+      </w:r>
+      <w:r>
+        <w:br/>
+      </w:r>
+      <w:r>
+        <w:rPr>
+          <w:rStyle w:val="VerbatimChar"/>
+        </w:rPr>
+        <w:t xml:space="preserve">## [1] "PC2 (19.51%)"</w:t>
+      </w:r>
+      <w:r>
+        <w:br/>
+      </w:r>
+      <w:r>
+        <w:rPr>
+          <w:rStyle w:val="VerbatimChar"/>
+        </w:rPr>
+        <w:t xml:space="preserve">## </w:t>
+      </w:r>
+      <w:r>
+        <w:br/>
+      </w:r>
+      <w:r>
+        <w:rPr>
+          <w:rStyle w:val="VerbatimChar"/>
+        </w:rPr>
+        <w:t xml:space="preserve">## $x</w:t>
+      </w:r>
+      <w:r>
+        <w:br/>
+      </w:r>
+      <w:r>
+        <w:rPr>
+          <w:rStyle w:val="VerbatimChar"/>
+        </w:rPr>
+        <w:t xml:space="preserve">## [1] "PC1 (39.36%)"</w:t>
+      </w:r>
+      <w:r>
+        <w:br/>
+      </w:r>
+      <w:r>
+        <w:rPr>
+          <w:rStyle w:val="VerbatimChar"/>
+        </w:rPr>
+        <w:t xml:space="preserve">## </w:t>
+      </w:r>
+      <w:r>
+        <w:br/>
+      </w:r>
+      <w:r>
+        <w:rPr>
+          <w:rStyle w:val="VerbatimChar"/>
+        </w:rPr>
+        <w:t xml:space="preserve">## $colour</w:t>
+      </w:r>
+      <w:r>
+        <w:br/>
+      </w:r>
+      <w:r>
+        <w:rPr>
+          <w:rStyle w:val="VerbatimChar"/>
+        </w:rPr>
+        <w:t xml:space="preserve">## [1] "Age Group"</w:t>
+      </w:r>
+      <w:r>
+        <w:br/>
+      </w:r>
+      <w:r>
+        <w:rPr>
+          <w:rStyle w:val="VerbatimChar"/>
+        </w:rPr>
+        <w:t xml:space="preserve">## </w:t>
+      </w:r>
+      <w:r>
+        <w:br/>
+      </w:r>
+      <w:r>
+        <w:rPr>
+          <w:rStyle w:val="VerbatimChar"/>
+        </w:rPr>
+        <w:t xml:space="preserve">## $title</w:t>
+      </w:r>
+      <w:r>
+        <w:br/>
+      </w:r>
+      <w:r>
+        <w:rPr>
+          <w:rStyle w:val="VerbatimChar"/>
+        </w:rPr>
+        <w:t xml:space="preserve">## [1] "All Age Groups PCA plot"</w:t>
+      </w:r>
+      <w:r>
+        <w:br/>
+      </w:r>
+      <w:r>
+        <w:rPr>
+          <w:rStyle w:val="VerbatimChar"/>
+        </w:rPr>
+        <w:t xml:space="preserve">## </w:t>
+      </w:r>
+      <w:r>
+        <w:br/>
+      </w:r>
+      <w:r>
+        <w:rPr>
+          <w:rStyle w:val="VerbatimChar"/>
+        </w:rPr>
+        <w:t xml:space="preserve">## $subtitle</w:t>
+      </w:r>
+      <w:r>
+        <w:br/>
+      </w:r>
+      <w:r>
+        <w:rPr>
+          <w:rStyle w:val="VerbatimChar"/>
+        </w:rPr>
+        <w:t xml:space="preserve">## [1] "with factor loadings"</w:t>
+      </w:r>
+      <w:r>
+        <w:br/>
+      </w:r>
+      <w:r>
+        <w:rPr>
+          <w:rStyle w:val="VerbatimChar"/>
+        </w:rPr>
+        <w:t xml:space="preserve">## </w:t>
+      </w:r>
+      <w:r>
+        <w:br/>
+      </w:r>
+      <w:r>
+        <w:rPr>
+          <w:rStyle w:val="VerbatimChar"/>
+        </w:rPr>
+        <w:t xml:space="preserve">## attr(,"class")</w:t>
+      </w:r>
+      <w:r>
+        <w:br/>
+      </w:r>
+      <w:r>
+        <w:rPr>
+          <w:rStyle w:val="VerbatimChar"/>
+        </w:rPr>
+        <w:t xml:space="preserve">## [1] "labels"</w:t>
       </w:r>
     </w:p>
     <w:sectPr/>

</xml_diff>

<commit_message>
changing white to White
</commit_message>
<xml_diff>
--- a/PAPER_3/PCA.docx
+++ b/PAPER_3/PCA.docx
@@ -899,6 +899,18 @@
         <w:br/>
       </w:r>
       <w:r>
+        <w:br/>
+      </w:r>
+      <w:r>
+        <w:br/>
+      </w:r>
+      <w:r>
+        <w:br/>
+      </w:r>
+      <w:r>
+        <w:br/>
+      </w:r>
+      <w:r>
         <w:rPr>
           <w:rStyle w:val="NormalTok"/>
         </w:rPr>
@@ -1432,7 +1444,7 @@
         </w:rPr>
         <w:t xml:space="preserve">Table </w:t>
       </w:r>
-      <w:bookmarkStart w:id="5ce8ede8-7166-4a59-b8ec-a4e202b30728" w:name="unnamed-chunk-2"/>
+      <w:bookmarkStart w:id="17fd6583-37db-4c17-942d-20501b848319" w:name="unnamed-chunk-2"/>
       <w:r xmlns:w="http://schemas.openxmlformats.org/wordprocessingml/2006/main" xmlns:wp="http://schemas.openxmlformats.org/drawingml/2006/wordprocessingDrawing" xmlns:r="http://schemas.openxmlformats.org/officeDocument/2006/relationships" xmlns:w14="http://schemas.microsoft.com/office/word/2010/wordml">
         <w:rPr>
           <w:rFonts/>
@@ -1454,7 +1466,7 @@
         </w:rPr>
         <w:fldChar w:fldCharType="end" w:dirty="true"/>
       </w:r>
-      <w:bookmarkEnd w:id="5ce8ede8-7166-4a59-b8ec-a4e202b30728"/>
+      <w:bookmarkEnd w:id="17fd6583-37db-4c17-942d-20501b848319"/>
       <w:r>
         <w:t xml:space="preserve">: </w:t>
       </w:r>
@@ -4510,6 +4522,99 @@
         <w:br/>
       </w:r>
       <w:r>
+        <w:rPr>
+          <w:rStyle w:val="NormalTok"/>
+        </w:rPr>
+        <w:t xml:space="preserve">PCAdata_full</w:t>
+      </w:r>
+      <w:r>
+        <w:rPr>
+          <w:rStyle w:val="SpecialCharTok"/>
+        </w:rPr>
+        <w:t xml:space="preserve">$</w:t>
+      </w:r>
+      <w:r>
+        <w:rPr>
+          <w:rStyle w:val="NormalTok"/>
+        </w:rPr>
+        <w:t xml:space="preserve">race_eth </w:t>
+      </w:r>
+      <w:r>
+        <w:rPr>
+          <w:rStyle w:val="OtherTok"/>
+        </w:rPr>
+        <w:t xml:space="preserve">&lt;-</w:t>
+      </w:r>
+      <w:r>
+        <w:rPr>
+          <w:rStyle w:val="NormalTok"/>
+        </w:rPr>
+        <w:t xml:space="preserve"> </w:t>
+      </w:r>
+      <w:r>
+        <w:br/>
+      </w:r>
+      <w:r>
+        <w:rPr>
+          <w:rStyle w:val="NormalTok"/>
+        </w:rPr>
+        <w:t xml:space="preserve">  </w:t>
+      </w:r>
+      <w:r>
+        <w:rPr>
+          <w:rStyle w:val="FunctionTok"/>
+        </w:rPr>
+        <w:t xml:space="preserve">recode_factor</w:t>
+      </w:r>
+      <w:r>
+        <w:rPr>
+          <w:rStyle w:val="NormalTok"/>
+        </w:rPr>
+        <w:t xml:space="preserve">(PCAdata_full</w:t>
+      </w:r>
+      <w:r>
+        <w:rPr>
+          <w:rStyle w:val="SpecialCharTok"/>
+        </w:rPr>
+        <w:t xml:space="preserve">$</w:t>
+      </w:r>
+      <w:r>
+        <w:rPr>
+          <w:rStyle w:val="NormalTok"/>
+        </w:rPr>
+        <w:t xml:space="preserve">race_eth, </w:t>
+      </w:r>
+      <w:r>
+        <w:rPr>
+          <w:rStyle w:val="StringTok"/>
+        </w:rPr>
+        <w:t xml:space="preserve">'white'</w:t>
+      </w:r>
+      <w:r>
+        <w:rPr>
+          <w:rStyle w:val="OtherTok"/>
+        </w:rPr>
+        <w:t xml:space="preserve">=</w:t>
+      </w:r>
+      <w:r>
+        <w:rPr>
+          <w:rStyle w:val="NormalTok"/>
+        </w:rPr>
+        <w:t xml:space="preserve"> </w:t>
+      </w:r>
+      <w:r>
+        <w:rPr>
+          <w:rStyle w:val="StringTok"/>
+        </w:rPr>
+        <w:t xml:space="preserve">"White"</w:t>
+      </w:r>
+      <w:r>
+        <w:rPr>
+          <w:rStyle w:val="NormalTok"/>
+        </w:rPr>
+        <w:t xml:space="preserve">)</w:t>
+      </w:r>
+      <w:r>
         <w:br/>
       </w:r>
       <w:r>
@@ -5579,7 +5684,7 @@
         </w:rPr>
         <w:t xml:space="preserve">Table </w:t>
       </w:r>
-      <w:bookmarkStart w:id="0b572d9f-d8c6-4e31-ac60-64b3fc9cd395" w:name="unnamed-chunk-5"/>
+      <w:bookmarkStart w:id="224e065f-e11c-4faa-8df8-9d4629c0d16f" w:name="unnamed-chunk-5"/>
       <w:r xmlns:w="http://schemas.openxmlformats.org/wordprocessingml/2006/main" xmlns:wp="http://schemas.openxmlformats.org/drawingml/2006/wordprocessingDrawing" xmlns:r="http://schemas.openxmlformats.org/officeDocument/2006/relationships" xmlns:w14="http://schemas.microsoft.com/office/word/2010/wordml">
         <w:rPr>
           <w:rFonts/>
@@ -5601,7 +5706,7 @@
         </w:rPr>
         <w:fldChar w:fldCharType="end" w:dirty="true"/>
       </w:r>
-      <w:bookmarkEnd w:id="0b572d9f-d8c6-4e31-ac60-64b3fc9cd395"/>
+      <w:bookmarkEnd w:id="224e065f-e11c-4faa-8df8-9d4629c0d16f"/>
       <w:r>
         <w:t xml:space="preserve">: </w:t>
       </w:r>
@@ -16720,7 +16825,7 @@
         <w:rPr>
           <w:rStyle w:val="VerbatimChar"/>
         </w:rPr>
-        <w:t xml:space="preserve">##  Min.   :127.0   Female             :994   white  :1040   18-36:826  </w:t>
+        <w:t xml:space="preserve">##  Min.   :127.0   Female             :994   White  :1040   18-36:826  </w:t>
       </w:r>
       <w:r>
         <w:br/>
@@ -18508,7 +18613,7 @@
         <w:rPr>
           <w:rStyle w:val="VerbatimChar"/>
         </w:rPr>
-        <w:t xml:space="preserve">##  1st Qu.:140.0   Male               :681   Asian :  81   37-54:777  </w:t>
+        <w:t xml:space="preserve">##  1st Qu.:140.0   Male               :681   White :1040   37-54:777  </w:t>
       </w:r>
       <w:r>
         <w:br/>
@@ -18535,7 +18640,7 @@
         <w:rPr>
           <w:rStyle w:val="VerbatimChar"/>
         </w:rPr>
-        <w:t xml:space="preserve">##  3rd Qu.:151.0                             white :1040              </w:t>
+        <w:t xml:space="preserve">##  3rd Qu.:151.0                             Asian :  81              </w:t>
       </w:r>
       <w:r>
         <w:br/>
@@ -20457,7 +20562,7 @@
         <w:rPr>
           <w:rStyle w:val="VerbatimChar"/>
         </w:rPr>
-        <w:t xml:space="preserve">##  Min.   :127.0   Female/Other:996   white  :1040   18-36:826  </w:t>
+        <w:t xml:space="preserve">##  Min.   :127.0   Female/Other:996   White  :1040   18-36:826  </w:t>
       </w:r>
       <w:r>
         <w:br/>

</xml_diff>